<commit_message>
coba ke hosting pake git
</commit_message>
<xml_diff>
--- a/Alur Sidang pada Aplikasi SIGMA.docx
+++ b/Alur Sidang pada Aplikasi SIGMA.docx
@@ -9,12 +9,60 @@
           <w:bCs/>
         </w:rPr>
       </w:pPr>
-      <w:r>
+    </w:p>
+    <w:p>
+      <w:pPr>
         <w:rPr>
           <w:b/>
           <w:bCs/>
         </w:rPr>
-        <w:t>Alur Sidang pada Aplikasi SIGMA</w:t>
+      </w:pPr>
+    </w:p>
+    <w:p>
+      <w:pPr>
+        <w:rPr>
+          <w:b/>
+          <w:bCs/>
+        </w:rPr>
+      </w:pPr>
+      <w:r>
+        <w:rPr>
+          <w:b/>
+          <w:bCs/>
+        </w:rPr>
+        <w:t xml:space="preserve">Alur </w:t>
+      </w:r>
+      <w:proofErr w:type="spellStart"/>
+      <w:r>
+        <w:rPr>
+          <w:b/>
+          <w:bCs/>
+        </w:rPr>
+        <w:t>Sidang</w:t>
+      </w:r>
+      <w:proofErr w:type="spellEnd"/>
+      <w:r>
+        <w:rPr>
+          <w:b/>
+          <w:bCs/>
+        </w:rPr>
+        <w:t xml:space="preserve"> pada </w:t>
+      </w:r>
+      <w:proofErr w:type="spellStart"/>
+      <w:r>
+        <w:rPr>
+          <w:b/>
+          <w:bCs/>
+        </w:rPr>
+        <w:t>Aplikasi</w:t>
+      </w:r>
+      <w:proofErr w:type="spellEnd"/>
+      <w:r>
+        <w:rPr>
+          <w:b/>
+          <w:bCs/>
+        </w:rPr>
+        <w:t xml:space="preserve"> SIGMA</w:t>
       </w:r>
     </w:p>
     <w:p>
@@ -24,16 +72,96 @@
           <w:numId w:val="3"/>
         </w:numPr>
       </w:pPr>
+      <w:proofErr w:type="spellStart"/>
       <w:r>
         <w:rPr>
           <w:b/>
           <w:bCs/>
         </w:rPr>
-        <w:t>Pengajuan Judul oleh Mahasiswa</w:t>
+        <w:t>Pengajuan</w:t>
+      </w:r>
+      <w:proofErr w:type="spellEnd"/>
+      <w:r>
+        <w:rPr>
+          <w:b/>
+          <w:bCs/>
+        </w:rPr>
+        <w:t xml:space="preserve"> </w:t>
+      </w:r>
+      <w:proofErr w:type="spellStart"/>
+      <w:r>
+        <w:rPr>
+          <w:b/>
+          <w:bCs/>
+        </w:rPr>
+        <w:t>Judul</w:t>
+      </w:r>
+      <w:proofErr w:type="spellEnd"/>
+      <w:r>
+        <w:rPr>
+          <w:b/>
+          <w:bCs/>
+        </w:rPr>
+        <w:t xml:space="preserve"> oleh Mahasiswa</w:t>
       </w:r>
       <w:r>
         <w:br/>
-        <w:t>Mahasiswa mengajukan judul tugas akhir dengan melampirkan:</w:t>
+      </w:r>
+      <w:proofErr w:type="spellStart"/>
+      <w:r>
+        <w:t>Mahasiswa</w:t>
+      </w:r>
+      <w:proofErr w:type="spellEnd"/>
+      <w:r>
+        <w:t xml:space="preserve"> </w:t>
+      </w:r>
+      <w:proofErr w:type="spellStart"/>
+      <w:r>
+        <w:t>mengajukan</w:t>
+      </w:r>
+      <w:proofErr w:type="spellEnd"/>
+      <w:r>
+        <w:t xml:space="preserve"> </w:t>
+      </w:r>
+      <w:proofErr w:type="spellStart"/>
+      <w:r>
+        <w:t>judul</w:t>
+      </w:r>
+      <w:proofErr w:type="spellEnd"/>
+      <w:r>
+        <w:t xml:space="preserve"> </w:t>
+      </w:r>
+      <w:proofErr w:type="spellStart"/>
+      <w:r>
+        <w:t>tugas</w:t>
+      </w:r>
+      <w:proofErr w:type="spellEnd"/>
+      <w:r>
+        <w:t xml:space="preserve"> </w:t>
+      </w:r>
+      <w:proofErr w:type="spellStart"/>
+      <w:r>
+        <w:t>akhir</w:t>
+      </w:r>
+      <w:proofErr w:type="spellEnd"/>
+      <w:r>
+        <w:t xml:space="preserve"> </w:t>
+      </w:r>
+      <w:proofErr w:type="spellStart"/>
+      <w:r>
+        <w:t>dengan</w:t>
+      </w:r>
+      <w:proofErr w:type="spellEnd"/>
+      <w:r>
+        <w:t xml:space="preserve"> </w:t>
+      </w:r>
+      <w:proofErr w:type="spellStart"/>
+      <w:r>
+        <w:t>melampirkan</w:t>
+      </w:r>
+      <w:proofErr w:type="spellEnd"/>
+      <w:r>
+        <w:t>:</w:t>
       </w:r>
     </w:p>
     <w:p>
@@ -44,7 +172,23 @@
         </w:numPr>
       </w:pPr>
       <w:r>
-        <w:t>Jenis tugas akhir.</w:t>
+        <w:t xml:space="preserve">Jenis </w:t>
+      </w:r>
+      <w:proofErr w:type="spellStart"/>
+      <w:r>
+        <w:t>tugas</w:t>
+      </w:r>
+      <w:proofErr w:type="spellEnd"/>
+      <w:r>
+        <w:t xml:space="preserve"> </w:t>
+      </w:r>
+      <w:proofErr w:type="spellStart"/>
+      <w:r>
+        <w:t>akhir</w:t>
+      </w:r>
+      <w:proofErr w:type="spellEnd"/>
+      <w:r>
+        <w:t>.</w:t>
       </w:r>
     </w:p>
     <w:p>
@@ -54,8 +198,61 @@
           <w:numId w:val="3"/>
         </w:numPr>
       </w:pPr>
-      <w:r>
-        <w:t>Bidang peminatan (jika program studi memiliki peminatan tertentu).</w:t>
+      <w:proofErr w:type="spellStart"/>
+      <w:r>
+        <w:t>Bidang</w:t>
+      </w:r>
+      <w:proofErr w:type="spellEnd"/>
+      <w:r>
+        <w:t xml:space="preserve"> </w:t>
+      </w:r>
+      <w:proofErr w:type="spellStart"/>
+      <w:r>
+        <w:t>peminatan</w:t>
+      </w:r>
+      <w:proofErr w:type="spellEnd"/>
+      <w:r>
+        <w:t xml:space="preserve"> (</w:t>
+      </w:r>
+      <w:proofErr w:type="spellStart"/>
+      <w:r>
+        <w:t>jika</w:t>
+      </w:r>
+      <w:proofErr w:type="spellEnd"/>
+      <w:r>
+        <w:t xml:space="preserve"> program </w:t>
+      </w:r>
+      <w:proofErr w:type="spellStart"/>
+      <w:r>
+        <w:t>studi</w:t>
+      </w:r>
+      <w:proofErr w:type="spellEnd"/>
+      <w:r>
+        <w:t xml:space="preserve"> </w:t>
+      </w:r>
+      <w:proofErr w:type="spellStart"/>
+      <w:r>
+        <w:t>memiliki</w:t>
+      </w:r>
+      <w:proofErr w:type="spellEnd"/>
+      <w:r>
+        <w:t xml:space="preserve"> </w:t>
+      </w:r>
+      <w:proofErr w:type="spellStart"/>
+      <w:r>
+        <w:t>peminatan</w:t>
+      </w:r>
+      <w:proofErr w:type="spellEnd"/>
+      <w:r>
+        <w:t xml:space="preserve"> </w:t>
+      </w:r>
+      <w:proofErr w:type="spellStart"/>
+      <w:r>
+        <w:t>tertentu</w:t>
+      </w:r>
+      <w:proofErr w:type="spellEnd"/>
+      <w:r>
+        <w:t>).</w:t>
       </w:r>
     </w:p>
     <w:p>
@@ -66,7 +263,63 @@
         </w:numPr>
       </w:pPr>
       <w:r>
-        <w:t>Draft lampiran berupa catatan atau penjelasan terkait judul.</w:t>
+        <w:t xml:space="preserve">Draft </w:t>
+      </w:r>
+      <w:proofErr w:type="spellStart"/>
+      <w:r>
+        <w:t>lampiran</w:t>
+      </w:r>
+      <w:proofErr w:type="spellEnd"/>
+      <w:r>
+        <w:t xml:space="preserve"> </w:t>
+      </w:r>
+      <w:proofErr w:type="spellStart"/>
+      <w:r>
+        <w:t>berupa</w:t>
+      </w:r>
+      <w:proofErr w:type="spellEnd"/>
+      <w:r>
+        <w:t xml:space="preserve"> </w:t>
+      </w:r>
+      <w:proofErr w:type="spellStart"/>
+      <w:r>
+        <w:t>catatan</w:t>
+      </w:r>
+      <w:proofErr w:type="spellEnd"/>
+      <w:r>
+        <w:t xml:space="preserve"> </w:t>
+      </w:r>
+      <w:proofErr w:type="spellStart"/>
+      <w:r>
+        <w:t>atau</w:t>
+      </w:r>
+      <w:proofErr w:type="spellEnd"/>
+      <w:r>
+        <w:t xml:space="preserve"> </w:t>
+      </w:r>
+      <w:proofErr w:type="spellStart"/>
+      <w:r>
+        <w:t>penjelasan</w:t>
+      </w:r>
+      <w:proofErr w:type="spellEnd"/>
+      <w:r>
+        <w:t xml:space="preserve"> </w:t>
+      </w:r>
+      <w:proofErr w:type="spellStart"/>
+      <w:r>
+        <w:t>terkait</w:t>
+      </w:r>
+      <w:proofErr w:type="spellEnd"/>
+      <w:r>
+        <w:t xml:space="preserve"> </w:t>
+      </w:r>
+      <w:proofErr w:type="spellStart"/>
+      <w:r>
+        <w:t>judul</w:t>
+      </w:r>
+      <w:proofErr w:type="spellEnd"/>
+      <w:r>
+        <w:t>.</w:t>
       </w:r>
     </w:p>
     <w:p>
@@ -77,7 +330,31 @@
         </w:numPr>
       </w:pPr>
       <w:r>
-        <w:t>Form catatan usulan (opsional).</w:t>
+        <w:t xml:space="preserve">Form </w:t>
+      </w:r>
+      <w:proofErr w:type="spellStart"/>
+      <w:r>
+        <w:t>catatan</w:t>
+      </w:r>
+      <w:proofErr w:type="spellEnd"/>
+      <w:r>
+        <w:t xml:space="preserve"> </w:t>
+      </w:r>
+      <w:proofErr w:type="spellStart"/>
+      <w:r>
+        <w:t>usulan</w:t>
+      </w:r>
+      <w:proofErr w:type="spellEnd"/>
+      <w:r>
+        <w:t xml:space="preserve"> (</w:t>
+      </w:r>
+      <w:proofErr w:type="spellStart"/>
+      <w:r>
+        <w:t>opsional</w:t>
+      </w:r>
+      <w:proofErr w:type="spellEnd"/>
+      <w:r>
+        <w:t>).</w:t>
       </w:r>
     </w:p>
     <w:p>
@@ -88,12 +365,124 @@
         </w:numPr>
       </w:pPr>
       <w:r>
-        <w:t>Nama dosen pembimbing yang dipilih oleh mahasiswa.</w:t>
-      </w:r>
-    </w:p>
-    <w:p>
-      <w:r>
-        <w:t>Fitur tambahan: tersedia tombol untuk melihat daftar mahasiswa yang sedang dibimbing oleh dosen tersebut.</w:t>
+        <w:t xml:space="preserve">Nama </w:t>
+      </w:r>
+      <w:proofErr w:type="spellStart"/>
+      <w:r>
+        <w:t>dosen</w:t>
+      </w:r>
+      <w:proofErr w:type="spellEnd"/>
+      <w:r>
+        <w:t xml:space="preserve"> </w:t>
+      </w:r>
+      <w:proofErr w:type="spellStart"/>
+      <w:r>
+        <w:t>pembimbing</w:t>
+      </w:r>
+      <w:proofErr w:type="spellEnd"/>
+      <w:r>
+        <w:t xml:space="preserve"> yang </w:t>
+      </w:r>
+      <w:proofErr w:type="spellStart"/>
+      <w:r>
+        <w:t>dipilih</w:t>
+      </w:r>
+      <w:proofErr w:type="spellEnd"/>
+      <w:r>
+        <w:t xml:space="preserve"> oleh </w:t>
+      </w:r>
+      <w:proofErr w:type="spellStart"/>
+      <w:r>
+        <w:t>mahasiswa</w:t>
+      </w:r>
+      <w:proofErr w:type="spellEnd"/>
+      <w:r>
+        <w:t>.</w:t>
+      </w:r>
+    </w:p>
+    <w:p>
+      <w:r>
+        <w:t xml:space="preserve">Fitur </w:t>
+      </w:r>
+      <w:proofErr w:type="spellStart"/>
+      <w:r>
+        <w:t>tambahan</w:t>
+      </w:r>
+      <w:proofErr w:type="spellEnd"/>
+      <w:r>
+        <w:t xml:space="preserve">: </w:t>
+      </w:r>
+      <w:proofErr w:type="spellStart"/>
+      <w:r>
+        <w:t>tersedia</w:t>
+      </w:r>
+      <w:proofErr w:type="spellEnd"/>
+      <w:r>
+        <w:t xml:space="preserve"> </w:t>
+      </w:r>
+      <w:proofErr w:type="spellStart"/>
+      <w:r>
+        <w:t>tombol</w:t>
+      </w:r>
+      <w:proofErr w:type="spellEnd"/>
+      <w:r>
+        <w:t xml:space="preserve"> </w:t>
+      </w:r>
+      <w:proofErr w:type="spellStart"/>
+      <w:r>
+        <w:t>untuk</w:t>
+      </w:r>
+      <w:proofErr w:type="spellEnd"/>
+      <w:r>
+        <w:t xml:space="preserve"> </w:t>
+      </w:r>
+      <w:proofErr w:type="spellStart"/>
+      <w:r>
+        <w:t>melihat</w:t>
+      </w:r>
+      <w:proofErr w:type="spellEnd"/>
+      <w:r>
+        <w:t xml:space="preserve"> daftar </w:t>
+      </w:r>
+      <w:proofErr w:type="spellStart"/>
+      <w:r>
+        <w:t>mahasiswa</w:t>
+      </w:r>
+      <w:proofErr w:type="spellEnd"/>
+      <w:r>
+        <w:t xml:space="preserve"> yang </w:t>
+      </w:r>
+      <w:proofErr w:type="spellStart"/>
+      <w:r>
+        <w:t>sedang</w:t>
+      </w:r>
+      <w:proofErr w:type="spellEnd"/>
+      <w:r>
+        <w:t xml:space="preserve"> </w:t>
+      </w:r>
+      <w:proofErr w:type="spellStart"/>
+      <w:r>
+        <w:t>dibimbing</w:t>
+      </w:r>
+      <w:proofErr w:type="spellEnd"/>
+      <w:r>
+        <w:t xml:space="preserve"> oleh </w:t>
+      </w:r>
+      <w:proofErr w:type="spellStart"/>
+      <w:r>
+        <w:t>dosen</w:t>
+      </w:r>
+      <w:proofErr w:type="spellEnd"/>
+      <w:r>
+        <w:t xml:space="preserve"> </w:t>
+      </w:r>
+      <w:proofErr w:type="spellStart"/>
+      <w:r>
+        <w:t>tersebut</w:t>
+      </w:r>
+      <w:proofErr w:type="spellEnd"/>
+      <w:r>
+        <w:t>.</w:t>
       </w:r>
     </w:p>
     <w:p>
@@ -103,13 +492,31 @@
           <w:numId w:val="3"/>
         </w:numPr>
       </w:pPr>
+      <w:proofErr w:type="spellStart"/>
       <w:r>
         <w:rPr>
           <w:b/>
           <w:bCs/>
         </w:rPr>
-        <w:t>Persetujuan Dosen Pembimbing</w:t>
-      </w:r>
+        <w:t>Persetujuan</w:t>
+      </w:r>
+      <w:proofErr w:type="spellEnd"/>
+      <w:r>
+        <w:rPr>
+          <w:b/>
+          <w:bCs/>
+        </w:rPr>
+        <w:t xml:space="preserve"> Dosen </w:t>
+      </w:r>
+      <w:proofErr w:type="spellStart"/>
+      <w:r>
+        <w:rPr>
+          <w:b/>
+          <w:bCs/>
+        </w:rPr>
+        <w:t>Pembimbing</w:t>
+      </w:r>
+      <w:proofErr w:type="spellEnd"/>
     </w:p>
     <w:p>
       <w:pPr>
@@ -118,8 +525,85 @@
           <w:numId w:val="3"/>
         </w:numPr>
       </w:pPr>
-      <w:r>
-        <w:t>Judul yang diajukan mahasiswa otomatis masuk ke akun dosen pembimbing yang dipilih.</w:t>
+      <w:proofErr w:type="spellStart"/>
+      <w:r>
+        <w:t>Judul</w:t>
+      </w:r>
+      <w:proofErr w:type="spellEnd"/>
+      <w:r>
+        <w:t xml:space="preserve"> yang </w:t>
+      </w:r>
+      <w:proofErr w:type="spellStart"/>
+      <w:r>
+        <w:t>diajukan</w:t>
+      </w:r>
+      <w:proofErr w:type="spellEnd"/>
+      <w:r>
+        <w:t xml:space="preserve"> </w:t>
+      </w:r>
+      <w:proofErr w:type="spellStart"/>
+      <w:r>
+        <w:t>mahasiswa</w:t>
+      </w:r>
+      <w:proofErr w:type="spellEnd"/>
+      <w:r>
+        <w:t xml:space="preserve"> </w:t>
+      </w:r>
+      <w:proofErr w:type="spellStart"/>
+      <w:r>
+        <w:t>otomatis</w:t>
+      </w:r>
+      <w:proofErr w:type="spellEnd"/>
+      <w:r>
+        <w:t xml:space="preserve"> </w:t>
+      </w:r>
+      <w:proofErr w:type="spellStart"/>
+      <w:r>
+        <w:t>masuk</w:t>
+      </w:r>
+      <w:proofErr w:type="spellEnd"/>
+      <w:r>
+        <w:t xml:space="preserve"> </w:t>
+      </w:r>
+      <w:proofErr w:type="spellStart"/>
+      <w:r>
+        <w:t>ke</w:t>
+      </w:r>
+      <w:proofErr w:type="spellEnd"/>
+      <w:r>
+        <w:t xml:space="preserve"> </w:t>
+      </w:r>
+      <w:proofErr w:type="spellStart"/>
+      <w:r>
+        <w:t>akun</w:t>
+      </w:r>
+      <w:proofErr w:type="spellEnd"/>
+      <w:r>
+        <w:t xml:space="preserve"> </w:t>
+      </w:r>
+      <w:proofErr w:type="spellStart"/>
+      <w:r>
+        <w:t>dosen</w:t>
+      </w:r>
+      <w:proofErr w:type="spellEnd"/>
+      <w:r>
+        <w:t xml:space="preserve"> </w:t>
+      </w:r>
+      <w:proofErr w:type="spellStart"/>
+      <w:r>
+        <w:t>pembimbing</w:t>
+      </w:r>
+      <w:proofErr w:type="spellEnd"/>
+      <w:r>
+        <w:t xml:space="preserve"> yang </w:t>
+      </w:r>
+      <w:proofErr w:type="spellStart"/>
+      <w:r>
+        <w:t>dipilih</w:t>
+      </w:r>
+      <w:proofErr w:type="spellEnd"/>
+      <w:r>
+        <w:t>.</w:t>
       </w:r>
     </w:p>
     <w:p>
@@ -130,7 +614,39 @@
         </w:numPr>
       </w:pPr>
       <w:r>
-        <w:t>Dosen dapat melihat detail pengajuan judul.</w:t>
+        <w:t xml:space="preserve">Dosen </w:t>
+      </w:r>
+      <w:proofErr w:type="spellStart"/>
+      <w:r>
+        <w:t>dapat</w:t>
+      </w:r>
+      <w:proofErr w:type="spellEnd"/>
+      <w:r>
+        <w:t xml:space="preserve"> </w:t>
+      </w:r>
+      <w:proofErr w:type="spellStart"/>
+      <w:r>
+        <w:t>melihat</w:t>
+      </w:r>
+      <w:proofErr w:type="spellEnd"/>
+      <w:r>
+        <w:t xml:space="preserve"> detail </w:t>
+      </w:r>
+      <w:proofErr w:type="spellStart"/>
+      <w:r>
+        <w:t>pengajuan</w:t>
+      </w:r>
+      <w:proofErr w:type="spellEnd"/>
+      <w:r>
+        <w:t xml:space="preserve"> </w:t>
+      </w:r>
+      <w:proofErr w:type="spellStart"/>
+      <w:r>
+        <w:t>judul</w:t>
+      </w:r>
+      <w:proofErr w:type="spellEnd"/>
+      <w:r>
+        <w:t>.</w:t>
       </w:r>
     </w:p>
     <w:p>
@@ -141,8 +657,25 @@
         </w:numPr>
       </w:pPr>
       <w:r>
-        <w:t xml:space="preserve">Dosen memberikan keputusan </w:t>
-      </w:r>
+        <w:t xml:space="preserve">Dosen </w:t>
+      </w:r>
+      <w:proofErr w:type="spellStart"/>
+      <w:r>
+        <w:t>memberikan</w:t>
+      </w:r>
+      <w:proofErr w:type="spellEnd"/>
+      <w:r>
+        <w:t xml:space="preserve"> </w:t>
+      </w:r>
+      <w:proofErr w:type="spellStart"/>
+      <w:r>
+        <w:t>keputusan</w:t>
+      </w:r>
+      <w:proofErr w:type="spellEnd"/>
+      <w:r>
+        <w:t xml:space="preserve"> </w:t>
+      </w:r>
+      <w:proofErr w:type="spellStart"/>
       <w:r>
         <w:rPr>
           <w:b/>
@@ -150,9 +683,19 @@
         </w:rPr>
         <w:t>menerima</w:t>
       </w:r>
-      <w:r>
-        <w:t xml:space="preserve"> atau </w:t>
-      </w:r>
+      <w:proofErr w:type="spellEnd"/>
+      <w:r>
+        <w:t xml:space="preserve"> </w:t>
+      </w:r>
+      <w:proofErr w:type="spellStart"/>
+      <w:r>
+        <w:t>atau</w:t>
+      </w:r>
+      <w:proofErr w:type="spellEnd"/>
+      <w:r>
+        <w:t xml:space="preserve"> </w:t>
+      </w:r>
+      <w:proofErr w:type="spellStart"/>
       <w:r>
         <w:rPr>
           <w:b/>
@@ -160,8 +703,33 @@
         </w:rPr>
         <w:t>menolak</w:t>
       </w:r>
-      <w:r>
-        <w:t xml:space="preserve"> dengan menyertakan alasan.</w:t>
+      <w:proofErr w:type="spellEnd"/>
+      <w:r>
+        <w:t xml:space="preserve"> </w:t>
+      </w:r>
+      <w:proofErr w:type="spellStart"/>
+      <w:r>
+        <w:t>dengan</w:t>
+      </w:r>
+      <w:proofErr w:type="spellEnd"/>
+      <w:r>
+        <w:t xml:space="preserve"> </w:t>
+      </w:r>
+      <w:proofErr w:type="spellStart"/>
+      <w:r>
+        <w:t>menyertakan</w:t>
+      </w:r>
+      <w:proofErr w:type="spellEnd"/>
+      <w:r>
+        <w:t xml:space="preserve"> </w:t>
+      </w:r>
+      <w:proofErr w:type="spellStart"/>
+      <w:r>
+        <w:t>alasan</w:t>
+      </w:r>
+      <w:proofErr w:type="spellEnd"/>
+      <w:r>
+        <w:t>.</w:t>
       </w:r>
     </w:p>
     <w:p>
@@ -171,12 +739,21 @@
           <w:numId w:val="3"/>
         </w:numPr>
       </w:pPr>
+      <w:proofErr w:type="spellStart"/>
       <w:r>
         <w:rPr>
           <w:b/>
           <w:bCs/>
         </w:rPr>
-        <w:t>Validasi Admin Program Studi</w:t>
+        <w:t>Validasi</w:t>
+      </w:r>
+      <w:proofErr w:type="spellEnd"/>
+      <w:r>
+        <w:rPr>
+          <w:b/>
+          <w:bCs/>
+        </w:rPr>
+        <w:t xml:space="preserve"> Admin Program Studi</w:t>
       </w:r>
     </w:p>
     <w:p>
@@ -186,8 +763,53 @@
           <w:numId w:val="3"/>
         </w:numPr>
       </w:pPr>
-      <w:r>
-        <w:t>Rekapitulasi pengajuan judul masuk ke admin program studi.</w:t>
+      <w:proofErr w:type="spellStart"/>
+      <w:r>
+        <w:t>Rekapitulasi</w:t>
+      </w:r>
+      <w:proofErr w:type="spellEnd"/>
+      <w:r>
+        <w:t xml:space="preserve"> </w:t>
+      </w:r>
+      <w:proofErr w:type="spellStart"/>
+      <w:r>
+        <w:t>pengajuan</w:t>
+      </w:r>
+      <w:proofErr w:type="spellEnd"/>
+      <w:r>
+        <w:t xml:space="preserve"> </w:t>
+      </w:r>
+      <w:proofErr w:type="spellStart"/>
+      <w:r>
+        <w:t>judul</w:t>
+      </w:r>
+      <w:proofErr w:type="spellEnd"/>
+      <w:r>
+        <w:t xml:space="preserve"> </w:t>
+      </w:r>
+      <w:proofErr w:type="spellStart"/>
+      <w:r>
+        <w:t>masuk</w:t>
+      </w:r>
+      <w:proofErr w:type="spellEnd"/>
+      <w:r>
+        <w:t xml:space="preserve"> </w:t>
+      </w:r>
+      <w:proofErr w:type="spellStart"/>
+      <w:r>
+        <w:t>ke</w:t>
+      </w:r>
+      <w:proofErr w:type="spellEnd"/>
+      <w:r>
+        <w:t xml:space="preserve"> admin program </w:t>
+      </w:r>
+      <w:proofErr w:type="spellStart"/>
+      <w:r>
+        <w:t>studi</w:t>
+      </w:r>
+      <w:proofErr w:type="spellEnd"/>
+      <w:r>
+        <w:t>.</w:t>
       </w:r>
     </w:p>
     <w:p>
@@ -198,7 +820,87 @@
         </w:numPr>
       </w:pPr>
       <w:r>
-        <w:t>Admin dapat meninjau, menerima, atau menolak pengajuan dengan memberikan deskripsi alasan.</w:t>
+        <w:t xml:space="preserve">Admin </w:t>
+      </w:r>
+      <w:proofErr w:type="spellStart"/>
+      <w:r>
+        <w:t>dapat</w:t>
+      </w:r>
+      <w:proofErr w:type="spellEnd"/>
+      <w:r>
+        <w:t xml:space="preserve"> </w:t>
+      </w:r>
+      <w:proofErr w:type="spellStart"/>
+      <w:r>
+        <w:t>meninjau</w:t>
+      </w:r>
+      <w:proofErr w:type="spellEnd"/>
+      <w:r>
+        <w:t xml:space="preserve">, </w:t>
+      </w:r>
+      <w:proofErr w:type="spellStart"/>
+      <w:r>
+        <w:t>menerima</w:t>
+      </w:r>
+      <w:proofErr w:type="spellEnd"/>
+      <w:r>
+        <w:t xml:space="preserve">, </w:t>
+      </w:r>
+      <w:proofErr w:type="spellStart"/>
+      <w:r>
+        <w:t>atau</w:t>
+      </w:r>
+      <w:proofErr w:type="spellEnd"/>
+      <w:r>
+        <w:t xml:space="preserve"> </w:t>
+      </w:r>
+      <w:proofErr w:type="spellStart"/>
+      <w:r>
+        <w:t>menolak</w:t>
+      </w:r>
+      <w:proofErr w:type="spellEnd"/>
+      <w:r>
+        <w:t xml:space="preserve"> </w:t>
+      </w:r>
+      <w:proofErr w:type="spellStart"/>
+      <w:r>
+        <w:t>pengajuan</w:t>
+      </w:r>
+      <w:proofErr w:type="spellEnd"/>
+      <w:r>
+        <w:t xml:space="preserve"> </w:t>
+      </w:r>
+      <w:proofErr w:type="spellStart"/>
+      <w:r>
+        <w:t>dengan</w:t>
+      </w:r>
+      <w:proofErr w:type="spellEnd"/>
+      <w:r>
+        <w:t xml:space="preserve"> </w:t>
+      </w:r>
+      <w:proofErr w:type="spellStart"/>
+      <w:r>
+        <w:t>memberikan</w:t>
+      </w:r>
+      <w:proofErr w:type="spellEnd"/>
+      <w:r>
+        <w:t xml:space="preserve"> </w:t>
+      </w:r>
+      <w:proofErr w:type="spellStart"/>
+      <w:r>
+        <w:t>deskripsi</w:t>
+      </w:r>
+      <w:proofErr w:type="spellEnd"/>
+      <w:r>
+        <w:t xml:space="preserve"> </w:t>
+      </w:r>
+      <w:proofErr w:type="spellStart"/>
+      <w:r>
+        <w:t>alasan</w:t>
+      </w:r>
+      <w:proofErr w:type="spellEnd"/>
+      <w:r>
+        <w:t>.</w:t>
       </w:r>
     </w:p>
     <w:p>
@@ -209,7 +911,111 @@
         </w:numPr>
       </w:pPr>
       <w:r>
-        <w:t>Admin berwenang menentukan dosen pembimbing yang sesuai dengan judul mahasiswa (jika berbeda dari pilihan mahasiswa).</w:t>
+        <w:t xml:space="preserve">Admin </w:t>
+      </w:r>
+      <w:proofErr w:type="spellStart"/>
+      <w:r>
+        <w:t>berwenang</w:t>
+      </w:r>
+      <w:proofErr w:type="spellEnd"/>
+      <w:r>
+        <w:t xml:space="preserve"> </w:t>
+      </w:r>
+      <w:proofErr w:type="spellStart"/>
+      <w:r>
+        <w:t>menentukan</w:t>
+      </w:r>
+      <w:proofErr w:type="spellEnd"/>
+      <w:r>
+        <w:t xml:space="preserve"> </w:t>
+      </w:r>
+      <w:proofErr w:type="spellStart"/>
+      <w:r>
+        <w:t>dosen</w:t>
+      </w:r>
+      <w:proofErr w:type="spellEnd"/>
+      <w:r>
+        <w:t xml:space="preserve"> </w:t>
+      </w:r>
+      <w:proofErr w:type="spellStart"/>
+      <w:r>
+        <w:t>pembimbing</w:t>
+      </w:r>
+      <w:proofErr w:type="spellEnd"/>
+      <w:r>
+        <w:t xml:space="preserve"> yang </w:t>
+      </w:r>
+      <w:proofErr w:type="spellStart"/>
+      <w:r>
+        <w:t>sesuai</w:t>
+      </w:r>
+      <w:proofErr w:type="spellEnd"/>
+      <w:r>
+        <w:t xml:space="preserve"> </w:t>
+      </w:r>
+      <w:proofErr w:type="spellStart"/>
+      <w:r>
+        <w:t>dengan</w:t>
+      </w:r>
+      <w:proofErr w:type="spellEnd"/>
+      <w:r>
+        <w:t xml:space="preserve"> </w:t>
+      </w:r>
+      <w:proofErr w:type="spellStart"/>
+      <w:r>
+        <w:t>judul</w:t>
+      </w:r>
+      <w:proofErr w:type="spellEnd"/>
+      <w:r>
+        <w:t xml:space="preserve"> </w:t>
+      </w:r>
+      <w:proofErr w:type="spellStart"/>
+      <w:r>
+        <w:t>mahasiswa</w:t>
+      </w:r>
+      <w:proofErr w:type="spellEnd"/>
+      <w:r>
+        <w:t xml:space="preserve"> (</w:t>
+      </w:r>
+      <w:proofErr w:type="spellStart"/>
+      <w:r>
+        <w:t>jika</w:t>
+      </w:r>
+      <w:proofErr w:type="spellEnd"/>
+      <w:r>
+        <w:t xml:space="preserve"> </w:t>
+      </w:r>
+      <w:proofErr w:type="spellStart"/>
+      <w:r>
+        <w:t>berbeda</w:t>
+      </w:r>
+      <w:proofErr w:type="spellEnd"/>
+      <w:r>
+        <w:t xml:space="preserve"> </w:t>
+      </w:r>
+      <w:proofErr w:type="spellStart"/>
+      <w:r>
+        <w:t>dari</w:t>
+      </w:r>
+      <w:proofErr w:type="spellEnd"/>
+      <w:r>
+        <w:t xml:space="preserve"> </w:t>
+      </w:r>
+      <w:proofErr w:type="spellStart"/>
+      <w:r>
+        <w:t>pilihan</w:t>
+      </w:r>
+      <w:proofErr w:type="spellEnd"/>
+      <w:r>
+        <w:t xml:space="preserve"> </w:t>
+      </w:r>
+      <w:proofErr w:type="spellStart"/>
+      <w:r>
+        <w:t>mahasiswa</w:t>
+      </w:r>
+      <w:proofErr w:type="spellEnd"/>
+      <w:r>
+        <w:t>).</w:t>
       </w:r>
     </w:p>
     <w:p>
@@ -219,12 +1025,21 @@
           <w:numId w:val="3"/>
         </w:numPr>
       </w:pPr>
+      <w:proofErr w:type="spellStart"/>
       <w:r>
         <w:rPr>
           <w:b/>
           <w:bCs/>
         </w:rPr>
-        <w:t>Penerbitan SK Proposal</w:t>
+        <w:t>Penerbitan</w:t>
+      </w:r>
+      <w:proofErr w:type="spellEnd"/>
+      <w:r>
+        <w:rPr>
+          <w:b/>
+          <w:bCs/>
+        </w:rPr>
+        <w:t xml:space="preserve"> SK Proposal</w:t>
       </w:r>
     </w:p>
     <w:p>
@@ -234,8 +1049,53 @@
           <w:numId w:val="3"/>
         </w:numPr>
       </w:pPr>
-      <w:r>
-        <w:t>Setelah disetujui, sistem secara otomatis menghasilkan Surat Keputusan (SK) proposal.</w:t>
+      <w:proofErr w:type="spellStart"/>
+      <w:r>
+        <w:t>Setelah</w:t>
+      </w:r>
+      <w:proofErr w:type="spellEnd"/>
+      <w:r>
+        <w:t xml:space="preserve"> </w:t>
+      </w:r>
+      <w:proofErr w:type="spellStart"/>
+      <w:r>
+        <w:t>disetujui</w:t>
+      </w:r>
+      <w:proofErr w:type="spellEnd"/>
+      <w:r>
+        <w:t xml:space="preserve">, </w:t>
+      </w:r>
+      <w:proofErr w:type="spellStart"/>
+      <w:r>
+        <w:t>sistem</w:t>
+      </w:r>
+      <w:proofErr w:type="spellEnd"/>
+      <w:r>
+        <w:t xml:space="preserve"> </w:t>
+      </w:r>
+      <w:proofErr w:type="spellStart"/>
+      <w:r>
+        <w:t>secara</w:t>
+      </w:r>
+      <w:proofErr w:type="spellEnd"/>
+      <w:r>
+        <w:t xml:space="preserve"> </w:t>
+      </w:r>
+      <w:proofErr w:type="spellStart"/>
+      <w:r>
+        <w:t>otomatis</w:t>
+      </w:r>
+      <w:proofErr w:type="spellEnd"/>
+      <w:r>
+        <w:t xml:space="preserve"> </w:t>
+      </w:r>
+      <w:proofErr w:type="spellStart"/>
+      <w:r>
+        <w:t>menghasilkan</w:t>
+      </w:r>
+      <w:proofErr w:type="spellEnd"/>
+      <w:r>
+        <w:t xml:space="preserve"> Surat Keputusan (SK) proposal.</w:t>
       </w:r>
     </w:p>
     <w:p>
@@ -246,7 +1106,103 @@
         </w:numPr>
       </w:pPr>
       <w:r>
-        <w:t>SK dapat diunduh dalam format resmi, dengan nomor SK yang disusun berdasarkan urutan pengajuan/jurusan/tahun.</w:t>
+        <w:t xml:space="preserve">SK </w:t>
+      </w:r>
+      <w:proofErr w:type="spellStart"/>
+      <w:r>
+        <w:t>dapat</w:t>
+      </w:r>
+      <w:proofErr w:type="spellEnd"/>
+      <w:r>
+        <w:t xml:space="preserve"> </w:t>
+      </w:r>
+      <w:proofErr w:type="spellStart"/>
+      <w:r>
+        <w:t>diunduh</w:t>
+      </w:r>
+      <w:proofErr w:type="spellEnd"/>
+      <w:r>
+        <w:t xml:space="preserve"> </w:t>
+      </w:r>
+      <w:proofErr w:type="spellStart"/>
+      <w:r>
+        <w:t>dalam</w:t>
+      </w:r>
+      <w:proofErr w:type="spellEnd"/>
+      <w:r>
+        <w:t xml:space="preserve"> format </w:t>
+      </w:r>
+      <w:proofErr w:type="spellStart"/>
+      <w:r>
+        <w:t>resmi</w:t>
+      </w:r>
+      <w:proofErr w:type="spellEnd"/>
+      <w:r>
+        <w:t xml:space="preserve">, </w:t>
+      </w:r>
+      <w:proofErr w:type="spellStart"/>
+      <w:r>
+        <w:t>dengan</w:t>
+      </w:r>
+      <w:proofErr w:type="spellEnd"/>
+      <w:r>
+        <w:t xml:space="preserve"> </w:t>
+      </w:r>
+      <w:proofErr w:type="spellStart"/>
+      <w:r>
+        <w:t>nomor</w:t>
+      </w:r>
+      <w:proofErr w:type="spellEnd"/>
+      <w:r>
+        <w:t xml:space="preserve"> SK yang </w:t>
+      </w:r>
+      <w:proofErr w:type="spellStart"/>
+      <w:r>
+        <w:t>disusun</w:t>
+      </w:r>
+      <w:proofErr w:type="spellEnd"/>
+      <w:r>
+        <w:t xml:space="preserve"> </w:t>
+      </w:r>
+      <w:proofErr w:type="spellStart"/>
+      <w:r>
+        <w:t>berdasarkan</w:t>
+      </w:r>
+      <w:proofErr w:type="spellEnd"/>
+      <w:r>
+        <w:t xml:space="preserve"> </w:t>
+      </w:r>
+      <w:proofErr w:type="spellStart"/>
+      <w:r>
+        <w:t>urutan</w:t>
+      </w:r>
+      <w:proofErr w:type="spellEnd"/>
+      <w:r>
+        <w:t xml:space="preserve"> </w:t>
+      </w:r>
+      <w:proofErr w:type="spellStart"/>
+      <w:r>
+        <w:t>pengajuan</w:t>
+      </w:r>
+      <w:proofErr w:type="spellEnd"/>
+      <w:r>
+        <w:t>/</w:t>
+      </w:r>
+      <w:proofErr w:type="spellStart"/>
+      <w:r>
+        <w:t>jurusan</w:t>
+      </w:r>
+      <w:proofErr w:type="spellEnd"/>
+      <w:r>
+        <w:t>/</w:t>
+      </w:r>
+      <w:proofErr w:type="spellStart"/>
+      <w:r>
+        <w:t>tahun</w:t>
+      </w:r>
+      <w:proofErr w:type="spellEnd"/>
+      <w:r>
+        <w:t>.</w:t>
       </w:r>
     </w:p>
     <w:p>
@@ -257,7 +1213,47 @@
         </w:numPr>
       </w:pPr>
       <w:r>
-        <w:t>SK dilengkapi barcode yang dapat dipindai untuk mengakses detail data proposal.</w:t>
+        <w:t xml:space="preserve">SK </w:t>
+      </w:r>
+      <w:proofErr w:type="spellStart"/>
+      <w:r>
+        <w:t>dilengkapi</w:t>
+      </w:r>
+      <w:proofErr w:type="spellEnd"/>
+      <w:r>
+        <w:t xml:space="preserve"> barcode yang </w:t>
+      </w:r>
+      <w:proofErr w:type="spellStart"/>
+      <w:r>
+        <w:t>dapat</w:t>
+      </w:r>
+      <w:proofErr w:type="spellEnd"/>
+      <w:r>
+        <w:t xml:space="preserve"> </w:t>
+      </w:r>
+      <w:proofErr w:type="spellStart"/>
+      <w:r>
+        <w:t>dipindai</w:t>
+      </w:r>
+      <w:proofErr w:type="spellEnd"/>
+      <w:r>
+        <w:t xml:space="preserve"> </w:t>
+      </w:r>
+      <w:proofErr w:type="spellStart"/>
+      <w:r>
+        <w:t>untuk</w:t>
+      </w:r>
+      <w:proofErr w:type="spellEnd"/>
+      <w:r>
+        <w:t xml:space="preserve"> </w:t>
+      </w:r>
+      <w:proofErr w:type="spellStart"/>
+      <w:r>
+        <w:t>mengakses</w:t>
+      </w:r>
+      <w:proofErr w:type="spellEnd"/>
+      <w:r>
+        <w:t xml:space="preserve"> detail data proposal.</w:t>
       </w:r>
     </w:p>
     <w:p>
@@ -268,68 +1264,509 @@
         </w:numPr>
       </w:pPr>
       <w:r>
-        <w:t>SK diterbitkan atas nama Ketua Program Studi mahasiswa yang bersangkutan.</w:t>
+        <w:t xml:space="preserve">SK </w:t>
+      </w:r>
+      <w:proofErr w:type="spellStart"/>
+      <w:r>
+        <w:t>diterbitkan</w:t>
+      </w:r>
+      <w:proofErr w:type="spellEnd"/>
+      <w:r>
+        <w:t xml:space="preserve"> </w:t>
+      </w:r>
+      <w:proofErr w:type="spellStart"/>
+      <w:r>
+        <w:t>atas</w:t>
+      </w:r>
+      <w:proofErr w:type="spellEnd"/>
+      <w:r>
+        <w:t xml:space="preserve"> nama </w:t>
+      </w:r>
+      <w:proofErr w:type="spellStart"/>
+      <w:r>
+        <w:t>Ketua</w:t>
+      </w:r>
+      <w:proofErr w:type="spellEnd"/>
+      <w:r>
+        <w:t xml:space="preserve"> Program Studi </w:t>
+      </w:r>
+      <w:proofErr w:type="spellStart"/>
+      <w:r>
+        <w:t>mahasiswa</w:t>
+      </w:r>
+      <w:proofErr w:type="spellEnd"/>
+      <w:r>
+        <w:t xml:space="preserve"> yang </w:t>
+      </w:r>
+      <w:proofErr w:type="spellStart"/>
+      <w:r>
+        <w:t>bersangkutan</w:t>
+      </w:r>
+      <w:proofErr w:type="spellEnd"/>
+      <w:r>
+        <w:t>.</w:t>
       </w:r>
     </w:p>
     <w:p/>
     <w:p/>
     <w:p/>
     <w:p>
+      <w:proofErr w:type="spellStart"/>
       <w:r>
         <w:rPr>
           <w:highlight w:val="yellow"/>
         </w:rPr>
         <w:lastRenderedPageBreak/>
-        <w:t>Catatan Fitur tambahan  : Mahasiswa bisa mengedit jika status nya Disimpan, dan di setujui dengan revisi</w:t>
-      </w:r>
+        <w:t>Catatan</w:t>
+      </w:r>
+      <w:proofErr w:type="spellEnd"/>
+      <w:r>
+        <w:rPr>
+          <w:highlight w:val="yellow"/>
+        </w:rPr>
+        <w:t xml:space="preserve"> Fitur </w:t>
+      </w:r>
+      <w:proofErr w:type="spellStart"/>
+      <w:proofErr w:type="gramStart"/>
+      <w:r>
+        <w:rPr>
+          <w:highlight w:val="yellow"/>
+        </w:rPr>
+        <w:t>tambahan</w:t>
+      </w:r>
+      <w:proofErr w:type="spellEnd"/>
+      <w:r>
+        <w:rPr>
+          <w:highlight w:val="yellow"/>
+        </w:rPr>
+        <w:t xml:space="preserve">  :</w:t>
+      </w:r>
+      <w:proofErr w:type="gramEnd"/>
+      <w:r>
+        <w:rPr>
+          <w:highlight w:val="yellow"/>
+        </w:rPr>
+        <w:t xml:space="preserve"> </w:t>
+      </w:r>
+      <w:proofErr w:type="spellStart"/>
+      <w:r>
+        <w:rPr>
+          <w:highlight w:val="yellow"/>
+        </w:rPr>
+        <w:t>Mahasiswa</w:t>
+      </w:r>
+      <w:proofErr w:type="spellEnd"/>
+      <w:r>
+        <w:rPr>
+          <w:highlight w:val="yellow"/>
+        </w:rPr>
+        <w:t xml:space="preserve"> </w:t>
+      </w:r>
+      <w:proofErr w:type="spellStart"/>
+      <w:r>
+        <w:rPr>
+          <w:highlight w:val="yellow"/>
+        </w:rPr>
+        <w:t>bisa</w:t>
+      </w:r>
+      <w:proofErr w:type="spellEnd"/>
+      <w:r>
+        <w:rPr>
+          <w:highlight w:val="yellow"/>
+        </w:rPr>
+        <w:t xml:space="preserve"> </w:t>
+      </w:r>
+      <w:proofErr w:type="spellStart"/>
+      <w:r>
+        <w:rPr>
+          <w:highlight w:val="yellow"/>
+        </w:rPr>
+        <w:t>mengedit</w:t>
+      </w:r>
+      <w:proofErr w:type="spellEnd"/>
+      <w:r>
+        <w:rPr>
+          <w:highlight w:val="yellow"/>
+        </w:rPr>
+        <w:t xml:space="preserve"> </w:t>
+      </w:r>
+      <w:proofErr w:type="spellStart"/>
+      <w:r>
+        <w:rPr>
+          <w:highlight w:val="yellow"/>
+        </w:rPr>
+        <w:t>jika</w:t>
+      </w:r>
+      <w:proofErr w:type="spellEnd"/>
+      <w:r>
+        <w:rPr>
+          <w:highlight w:val="yellow"/>
+        </w:rPr>
+        <w:t xml:space="preserve"> status </w:t>
+      </w:r>
+      <w:proofErr w:type="spellStart"/>
+      <w:r>
+        <w:rPr>
+          <w:highlight w:val="yellow"/>
+        </w:rPr>
+        <w:t>nya</w:t>
+      </w:r>
+      <w:proofErr w:type="spellEnd"/>
+      <w:r>
+        <w:rPr>
+          <w:highlight w:val="yellow"/>
+        </w:rPr>
+        <w:t xml:space="preserve"> </w:t>
+      </w:r>
+      <w:proofErr w:type="spellStart"/>
+      <w:r>
+        <w:rPr>
+          <w:highlight w:val="yellow"/>
+        </w:rPr>
+        <w:t>Disimpan</w:t>
+      </w:r>
+      <w:proofErr w:type="spellEnd"/>
+      <w:r>
+        <w:rPr>
+          <w:highlight w:val="yellow"/>
+        </w:rPr>
+        <w:t xml:space="preserve">, dan di </w:t>
+      </w:r>
+      <w:proofErr w:type="spellStart"/>
+      <w:r>
+        <w:rPr>
+          <w:highlight w:val="yellow"/>
+        </w:rPr>
+        <w:t>setujui</w:t>
+      </w:r>
+      <w:proofErr w:type="spellEnd"/>
+      <w:r>
+        <w:rPr>
+          <w:highlight w:val="yellow"/>
+        </w:rPr>
+        <w:t xml:space="preserve"> </w:t>
+      </w:r>
+      <w:proofErr w:type="spellStart"/>
+      <w:r>
+        <w:rPr>
+          <w:highlight w:val="yellow"/>
+        </w:rPr>
+        <w:t>dengan</w:t>
+      </w:r>
+      <w:proofErr w:type="spellEnd"/>
+      <w:r>
+        <w:rPr>
+          <w:highlight w:val="yellow"/>
+        </w:rPr>
+        <w:t xml:space="preserve"> </w:t>
+      </w:r>
+      <w:proofErr w:type="spellStart"/>
+      <w:r>
+        <w:rPr>
+          <w:highlight w:val="yellow"/>
+        </w:rPr>
+        <w:t>revisi</w:t>
+      </w:r>
+      <w:proofErr w:type="spellEnd"/>
       <w:r>
         <w:br/>
       </w:r>
     </w:p>
     <w:p/>
     <w:p>
-      <w:r>
-        <w:t xml:space="preserve">Status : </w:t>
-      </w:r>
-    </w:p>
-    <w:p>
-      <w:r>
-        <w:t>0 = jika mahasiswa hanya menyimpan data judul nya</w:t>
-      </w:r>
-    </w:p>
-    <w:p>
-      <w:r>
-        <w:t>1 = judul diajukan, belum diperiksa, menunggu diperiksa oleh dosen pembimbing</w:t>
-      </w:r>
-    </w:p>
-    <w:p>
-      <w:r>
-        <w:t>2 = disetujui dengan revisi</w:t>
-      </w:r>
+      <w:proofErr w:type="gramStart"/>
+      <w:r>
+        <w:t>Status :</w:t>
+      </w:r>
+      <w:proofErr w:type="gramEnd"/>
+      <w:r>
+        <w:t xml:space="preserve"> </w:t>
+      </w:r>
+    </w:p>
+    <w:p>
+      <w:r>
+        <w:t xml:space="preserve">0 = </w:t>
+      </w:r>
+      <w:proofErr w:type="spellStart"/>
+      <w:r>
+        <w:t>jika</w:t>
+      </w:r>
+      <w:proofErr w:type="spellEnd"/>
+      <w:r>
+        <w:t xml:space="preserve"> </w:t>
+      </w:r>
+      <w:proofErr w:type="spellStart"/>
+      <w:r>
+        <w:t>mahasiswa</w:t>
+      </w:r>
+      <w:proofErr w:type="spellEnd"/>
+      <w:r>
+        <w:t xml:space="preserve"> </w:t>
+      </w:r>
+      <w:proofErr w:type="spellStart"/>
+      <w:r>
+        <w:t>hanya</w:t>
+      </w:r>
+      <w:proofErr w:type="spellEnd"/>
+      <w:r>
+        <w:t xml:space="preserve"> </w:t>
+      </w:r>
+      <w:proofErr w:type="spellStart"/>
+      <w:r>
+        <w:t>menyimpan</w:t>
+      </w:r>
+      <w:proofErr w:type="spellEnd"/>
+      <w:r>
+        <w:t xml:space="preserve"> data </w:t>
+      </w:r>
+      <w:proofErr w:type="spellStart"/>
+      <w:r>
+        <w:t>judul</w:t>
+      </w:r>
+      <w:proofErr w:type="spellEnd"/>
+      <w:r>
+        <w:t xml:space="preserve"> </w:t>
+      </w:r>
+      <w:proofErr w:type="spellStart"/>
+      <w:r>
+        <w:t>nya</w:t>
+      </w:r>
+      <w:proofErr w:type="spellEnd"/>
+    </w:p>
+    <w:p>
+      <w:r>
+        <w:t xml:space="preserve">1 = </w:t>
+      </w:r>
+      <w:proofErr w:type="spellStart"/>
+      <w:r>
+        <w:t>judul</w:t>
+      </w:r>
+      <w:proofErr w:type="spellEnd"/>
+      <w:r>
+        <w:t xml:space="preserve"> </w:t>
+      </w:r>
+      <w:proofErr w:type="spellStart"/>
+      <w:r>
+        <w:t>diajukan</w:t>
+      </w:r>
+      <w:proofErr w:type="spellEnd"/>
+      <w:r>
+        <w:t xml:space="preserve">, </w:t>
+      </w:r>
+      <w:proofErr w:type="spellStart"/>
+      <w:r>
+        <w:t>belum</w:t>
+      </w:r>
+      <w:proofErr w:type="spellEnd"/>
+      <w:r>
+        <w:t xml:space="preserve"> </w:t>
+      </w:r>
+      <w:proofErr w:type="spellStart"/>
+      <w:r>
+        <w:t>diperiksa</w:t>
+      </w:r>
+      <w:proofErr w:type="spellEnd"/>
+      <w:r>
+        <w:t xml:space="preserve">, </w:t>
+      </w:r>
+      <w:proofErr w:type="spellStart"/>
+      <w:r>
+        <w:t>menunggu</w:t>
+      </w:r>
+      <w:proofErr w:type="spellEnd"/>
+      <w:r>
+        <w:t xml:space="preserve"> </w:t>
+      </w:r>
+      <w:proofErr w:type="spellStart"/>
+      <w:r>
+        <w:t>diperiksa</w:t>
+      </w:r>
+      <w:proofErr w:type="spellEnd"/>
+      <w:r>
+        <w:t xml:space="preserve"> oleh </w:t>
+      </w:r>
+      <w:proofErr w:type="spellStart"/>
+      <w:r>
+        <w:t>dosen</w:t>
+      </w:r>
+      <w:proofErr w:type="spellEnd"/>
+      <w:r>
+        <w:t xml:space="preserve"> </w:t>
+      </w:r>
+      <w:proofErr w:type="spellStart"/>
+      <w:r>
+        <w:t>pembimbing</w:t>
+      </w:r>
+      <w:proofErr w:type="spellEnd"/>
+    </w:p>
+    <w:p>
+      <w:r>
+        <w:t xml:space="preserve">2 = </w:t>
+      </w:r>
+      <w:proofErr w:type="spellStart"/>
+      <w:r>
+        <w:t>disetujui</w:t>
+      </w:r>
+      <w:proofErr w:type="spellEnd"/>
+      <w:r>
+        <w:t xml:space="preserve"> </w:t>
+      </w:r>
+      <w:proofErr w:type="spellStart"/>
+      <w:r>
+        <w:t>dengan</w:t>
+      </w:r>
+      <w:proofErr w:type="spellEnd"/>
+      <w:r>
+        <w:t xml:space="preserve"> </w:t>
+      </w:r>
+      <w:proofErr w:type="spellStart"/>
+      <w:r>
+        <w:t>revisi</w:t>
+      </w:r>
+      <w:proofErr w:type="spellEnd"/>
     </w:p>
     <w:p>
       <w:r>
         <w:t>3</w:t>
       </w:r>
       <w:r>
-        <w:t xml:space="preserve"> = pengusulan ditolak. </w:t>
+        <w:t xml:space="preserve"> = </w:t>
+      </w:r>
+      <w:proofErr w:type="spellStart"/>
+      <w:r>
+        <w:t>pengusulan</w:t>
+      </w:r>
+      <w:proofErr w:type="spellEnd"/>
+      <w:r>
+        <w:t xml:space="preserve"> </w:t>
+      </w:r>
+      <w:proofErr w:type="spellStart"/>
+      <w:r>
+        <w:t>ditolak</w:t>
+      </w:r>
+      <w:proofErr w:type="spellEnd"/>
+      <w:r>
+        <w:t xml:space="preserve">. </w:t>
       </w:r>
     </w:p>
     <w:p/>
     <w:p>
+      <w:proofErr w:type="spellStart"/>
       <w:r>
         <w:rPr>
           <w:b/>
           <w:bCs/>
         </w:rPr>
-        <w:t>Catatan pengembangan :</w:t>
-      </w:r>
+        <w:t>Catatan</w:t>
+      </w:r>
+      <w:proofErr w:type="spellEnd"/>
+      <w:r>
+        <w:rPr>
+          <w:b/>
+          <w:bCs/>
+        </w:rPr>
+        <w:t xml:space="preserve"> </w:t>
+      </w:r>
+      <w:proofErr w:type="spellStart"/>
+      <w:proofErr w:type="gramStart"/>
+      <w:r>
+        <w:rPr>
+          <w:b/>
+          <w:bCs/>
+        </w:rPr>
+        <w:t>pengembangan</w:t>
+      </w:r>
+      <w:proofErr w:type="spellEnd"/>
+      <w:r>
+        <w:rPr>
+          <w:b/>
+          <w:bCs/>
+        </w:rPr>
+        <w:t xml:space="preserve"> :</w:t>
+      </w:r>
+      <w:proofErr w:type="gramEnd"/>
       <w:r>
         <w:t xml:space="preserve"> </w:t>
       </w:r>
       <w:r>
         <w:br/>
-        <w:t xml:space="preserve">beberapa bagian penulisan source code masih ada pemanggilan data menggunakan fungsi php : </w:t>
+      </w:r>
+      <w:proofErr w:type="spellStart"/>
+      <w:r>
+        <w:t>beberapa</w:t>
+      </w:r>
+      <w:proofErr w:type="spellEnd"/>
+      <w:r>
+        <w:t xml:space="preserve"> </w:t>
+      </w:r>
+      <w:proofErr w:type="spellStart"/>
+      <w:r>
+        <w:t>bagian</w:t>
+      </w:r>
+      <w:proofErr w:type="spellEnd"/>
+      <w:r>
+        <w:t xml:space="preserve"> </w:t>
+      </w:r>
+      <w:proofErr w:type="spellStart"/>
+      <w:r>
+        <w:t>penulisan</w:t>
+      </w:r>
+      <w:proofErr w:type="spellEnd"/>
+      <w:r>
+        <w:t xml:space="preserve"> source code </w:t>
+      </w:r>
+      <w:proofErr w:type="spellStart"/>
+      <w:r>
+        <w:t>masih</w:t>
+      </w:r>
+      <w:proofErr w:type="spellEnd"/>
+      <w:r>
+        <w:t xml:space="preserve"> </w:t>
+      </w:r>
+      <w:proofErr w:type="spellStart"/>
+      <w:r>
+        <w:t>ada</w:t>
+      </w:r>
+      <w:proofErr w:type="spellEnd"/>
+      <w:r>
+        <w:t xml:space="preserve"> </w:t>
+      </w:r>
+      <w:proofErr w:type="spellStart"/>
+      <w:r>
+        <w:t>pemanggilan</w:t>
+      </w:r>
+      <w:proofErr w:type="spellEnd"/>
+      <w:r>
+        <w:t xml:space="preserve"> data </w:t>
+      </w:r>
+      <w:proofErr w:type="spellStart"/>
+      <w:r>
+        <w:t>menggunakan</w:t>
+      </w:r>
+      <w:proofErr w:type="spellEnd"/>
+      <w:r>
+        <w:t xml:space="preserve"> </w:t>
+      </w:r>
+      <w:proofErr w:type="spellStart"/>
+      <w:r>
+        <w:t>fungsi</w:t>
+      </w:r>
+      <w:proofErr w:type="spellEnd"/>
+      <w:r>
+        <w:t xml:space="preserve"> </w:t>
+      </w:r>
+      <w:proofErr w:type="spellStart"/>
+      <w:proofErr w:type="gramStart"/>
+      <w:r>
+        <w:t>php</w:t>
+      </w:r>
+      <w:proofErr w:type="spellEnd"/>
+      <w:r>
+        <w:t xml:space="preserve"> :</w:t>
+      </w:r>
+      <w:proofErr w:type="gramEnd"/>
+      <w:r>
+        <w:t xml:space="preserve"> </w:t>
       </w:r>
     </w:p>
     <w:p>
@@ -340,8 +1777,170 @@
           <w:numId w:val="4"/>
         </w:numPr>
       </w:pPr>
-      <w:r>
-        <w:t>Pemanggilan data dosen , update ke function global dan di load menggunakan ajax search, karena kemungkinan ngereload data dosen yg jumlahnya ratusan waktu reload akan lebih lama. Ajax search akan membuat tanpa reload time dan dapat membatasi reload value 10 list data saja.</w:t>
+      <w:proofErr w:type="spellStart"/>
+      <w:r>
+        <w:t>Pemanggilan</w:t>
+      </w:r>
+      <w:proofErr w:type="spellEnd"/>
+      <w:r>
+        <w:t xml:space="preserve"> data </w:t>
+      </w:r>
+      <w:proofErr w:type="spellStart"/>
+      <w:proofErr w:type="gramStart"/>
+      <w:r>
+        <w:t>dosen</w:t>
+      </w:r>
+      <w:proofErr w:type="spellEnd"/>
+      <w:r>
+        <w:t xml:space="preserve"> ,</w:t>
+      </w:r>
+      <w:proofErr w:type="gramEnd"/>
+      <w:r>
+        <w:t xml:space="preserve"> update </w:t>
+      </w:r>
+      <w:proofErr w:type="spellStart"/>
+      <w:r>
+        <w:t>ke</w:t>
+      </w:r>
+      <w:proofErr w:type="spellEnd"/>
+      <w:r>
+        <w:t xml:space="preserve"> function global dan di load </w:t>
+      </w:r>
+      <w:proofErr w:type="spellStart"/>
+      <w:r>
+        <w:t>menggunakan</w:t>
+      </w:r>
+      <w:proofErr w:type="spellEnd"/>
+      <w:r>
+        <w:t xml:space="preserve"> ajax search, </w:t>
+      </w:r>
+      <w:proofErr w:type="spellStart"/>
+      <w:r>
+        <w:t>karena</w:t>
+      </w:r>
+      <w:proofErr w:type="spellEnd"/>
+      <w:r>
+        <w:t xml:space="preserve"> </w:t>
+      </w:r>
+      <w:proofErr w:type="spellStart"/>
+      <w:r>
+        <w:t>kemungkinan</w:t>
+      </w:r>
+      <w:proofErr w:type="spellEnd"/>
+      <w:r>
+        <w:t xml:space="preserve"> </w:t>
+      </w:r>
+      <w:proofErr w:type="spellStart"/>
+      <w:r>
+        <w:t>ngereload</w:t>
+      </w:r>
+      <w:proofErr w:type="spellEnd"/>
+      <w:r>
+        <w:t xml:space="preserve"> data </w:t>
+      </w:r>
+      <w:proofErr w:type="spellStart"/>
+      <w:r>
+        <w:t>dosen</w:t>
+      </w:r>
+      <w:proofErr w:type="spellEnd"/>
+      <w:r>
+        <w:t xml:space="preserve"> </w:t>
+      </w:r>
+      <w:proofErr w:type="spellStart"/>
+      <w:r>
+        <w:t>yg</w:t>
+      </w:r>
+      <w:proofErr w:type="spellEnd"/>
+      <w:r>
+        <w:t xml:space="preserve"> </w:t>
+      </w:r>
+      <w:proofErr w:type="spellStart"/>
+      <w:r>
+        <w:t>jumlahnya</w:t>
+      </w:r>
+      <w:proofErr w:type="spellEnd"/>
+      <w:r>
+        <w:t xml:space="preserve"> </w:t>
+      </w:r>
+      <w:proofErr w:type="spellStart"/>
+      <w:r>
+        <w:t>ratusan</w:t>
+      </w:r>
+      <w:proofErr w:type="spellEnd"/>
+      <w:r>
+        <w:t xml:space="preserve"> </w:t>
+      </w:r>
+      <w:proofErr w:type="spellStart"/>
+      <w:r>
+        <w:t>waktu</w:t>
+      </w:r>
+      <w:proofErr w:type="spellEnd"/>
+      <w:r>
+        <w:t xml:space="preserve"> reload </w:t>
+      </w:r>
+      <w:proofErr w:type="spellStart"/>
+      <w:r>
+        <w:t>akan</w:t>
+      </w:r>
+      <w:proofErr w:type="spellEnd"/>
+      <w:r>
+        <w:t xml:space="preserve"> </w:t>
+      </w:r>
+      <w:proofErr w:type="spellStart"/>
+      <w:r>
+        <w:t>lebih</w:t>
+      </w:r>
+      <w:proofErr w:type="spellEnd"/>
+      <w:r>
+        <w:t xml:space="preserve"> lama. Ajax search </w:t>
+      </w:r>
+      <w:proofErr w:type="spellStart"/>
+      <w:r>
+        <w:t>akan</w:t>
+      </w:r>
+      <w:proofErr w:type="spellEnd"/>
+      <w:r>
+        <w:t xml:space="preserve"> </w:t>
+      </w:r>
+      <w:proofErr w:type="spellStart"/>
+      <w:r>
+        <w:t>membuat</w:t>
+      </w:r>
+      <w:proofErr w:type="spellEnd"/>
+      <w:r>
+        <w:t xml:space="preserve"> </w:t>
+      </w:r>
+      <w:proofErr w:type="spellStart"/>
+      <w:r>
+        <w:t>tanpa</w:t>
+      </w:r>
+      <w:proofErr w:type="spellEnd"/>
+      <w:r>
+        <w:t xml:space="preserve"> reload time dan </w:t>
+      </w:r>
+      <w:proofErr w:type="spellStart"/>
+      <w:r>
+        <w:t>dapat</w:t>
+      </w:r>
+      <w:proofErr w:type="spellEnd"/>
+      <w:r>
+        <w:t xml:space="preserve"> </w:t>
+      </w:r>
+      <w:proofErr w:type="spellStart"/>
+      <w:r>
+        <w:t>membatasi</w:t>
+      </w:r>
+      <w:proofErr w:type="spellEnd"/>
+      <w:r>
+        <w:t xml:space="preserve"> reload value 10 list data </w:t>
+      </w:r>
+      <w:proofErr w:type="spellStart"/>
+      <w:r>
+        <w:t>saja</w:t>
+      </w:r>
+      <w:proofErr w:type="spellEnd"/>
+      <w:r>
+        <w:t>.</w:t>
       </w:r>
     </w:p>
     <w:p>
@@ -353,7 +1952,119 @@
         </w:numPr>
       </w:pPr>
       <w:r>
-        <w:t>Orderable status, ubah ke nilai int status nya dan pakai switch case untuk menampilkan badge nya (sudah pernah dicoba, tapi belum bisa orderable)</w:t>
+        <w:t xml:space="preserve">Orderable status, </w:t>
+      </w:r>
+      <w:proofErr w:type="spellStart"/>
+      <w:r>
+        <w:t>ubah</w:t>
+      </w:r>
+      <w:proofErr w:type="spellEnd"/>
+      <w:r>
+        <w:t xml:space="preserve"> </w:t>
+      </w:r>
+      <w:proofErr w:type="spellStart"/>
+      <w:r>
+        <w:t>ke</w:t>
+      </w:r>
+      <w:proofErr w:type="spellEnd"/>
+      <w:r>
+        <w:t xml:space="preserve"> </w:t>
+      </w:r>
+      <w:proofErr w:type="spellStart"/>
+      <w:r>
+        <w:t>nilai</w:t>
+      </w:r>
+      <w:proofErr w:type="spellEnd"/>
+      <w:r>
+        <w:t xml:space="preserve"> int status </w:t>
+      </w:r>
+      <w:proofErr w:type="spellStart"/>
+      <w:r>
+        <w:t>nya</w:t>
+      </w:r>
+      <w:proofErr w:type="spellEnd"/>
+      <w:r>
+        <w:t xml:space="preserve"> dan </w:t>
+      </w:r>
+      <w:proofErr w:type="spellStart"/>
+      <w:r>
+        <w:t>pakai</w:t>
+      </w:r>
+      <w:proofErr w:type="spellEnd"/>
+      <w:r>
+        <w:t xml:space="preserve"> switch case </w:t>
+      </w:r>
+      <w:proofErr w:type="spellStart"/>
+      <w:r>
+        <w:t>untuk</w:t>
+      </w:r>
+      <w:proofErr w:type="spellEnd"/>
+      <w:r>
+        <w:t xml:space="preserve"> </w:t>
+      </w:r>
+      <w:proofErr w:type="spellStart"/>
+      <w:r>
+        <w:t>menampilkan</w:t>
+      </w:r>
+      <w:proofErr w:type="spellEnd"/>
+      <w:r>
+        <w:t xml:space="preserve"> badge </w:t>
+      </w:r>
+      <w:proofErr w:type="spellStart"/>
+      <w:r>
+        <w:t>nya</w:t>
+      </w:r>
+      <w:proofErr w:type="spellEnd"/>
+      <w:r>
+        <w:t xml:space="preserve"> (</w:t>
+      </w:r>
+      <w:proofErr w:type="spellStart"/>
+      <w:r>
+        <w:t>sudah</w:t>
+      </w:r>
+      <w:proofErr w:type="spellEnd"/>
+      <w:r>
+        <w:t xml:space="preserve"> </w:t>
+      </w:r>
+      <w:proofErr w:type="spellStart"/>
+      <w:r>
+        <w:t>pernah</w:t>
+      </w:r>
+      <w:proofErr w:type="spellEnd"/>
+      <w:r>
+        <w:t xml:space="preserve"> </w:t>
+      </w:r>
+      <w:proofErr w:type="spellStart"/>
+      <w:r>
+        <w:t>dicoba</w:t>
+      </w:r>
+      <w:proofErr w:type="spellEnd"/>
+      <w:r>
+        <w:t xml:space="preserve">, </w:t>
+      </w:r>
+      <w:proofErr w:type="spellStart"/>
+      <w:r>
+        <w:t>tapi</w:t>
+      </w:r>
+      <w:proofErr w:type="spellEnd"/>
+      <w:r>
+        <w:t xml:space="preserve"> </w:t>
+      </w:r>
+      <w:proofErr w:type="spellStart"/>
+      <w:r>
+        <w:t>belum</w:t>
+      </w:r>
+      <w:proofErr w:type="spellEnd"/>
+      <w:r>
+        <w:t xml:space="preserve"> </w:t>
+      </w:r>
+      <w:proofErr w:type="spellStart"/>
+      <w:r>
+        <w:t>bisa</w:t>
+      </w:r>
+      <w:proofErr w:type="spellEnd"/>
+      <w:r>
+        <w:t xml:space="preserve"> orderable)</w:t>
       </w:r>
     </w:p>
     <w:p>
@@ -366,42 +2077,275 @@
     </w:p>
     <w:p>
       <w:r>
-        <w:t>// Inisialisasi Quill untuk setiap catatan</w:t>
-      </w:r>
-    </w:p>
-    <w:p>
-      <w:r>
-        <w:t>      $('#detailTAContent').find('.quill-editor').each(function() {</w:t>
-      </w:r>
-    </w:p>
-    <w:p>
-      <w:r>
-        <w:t>        const editorId = $(this).attr('id');</w:t>
-      </w:r>
-    </w:p>
-    <w:p>
-      <w:r>
-        <w:t>        const inputId = editorId.replace('editor', 'input');</w:t>
-      </w:r>
-    </w:p>
-    <w:p>
-      <w:r>
-        <w:t>        const quill = new Quill('#' + editorId, { theme: 'snow' });</w:t>
-      </w:r>
-    </w:p>
-    <w:p>
-      <w:r>
-        <w:t>        // Set value ke input hidden saat form submit</w:t>
-      </w:r>
-    </w:p>
-    <w:p>
-      <w:r>
-        <w:t>        $(this).closest('form').on('submit', function() {</w:t>
-      </w:r>
-    </w:p>
-    <w:p>
-      <w:r>
-        <w:t>          document.getElementById(inputId).value = quill.root.innerHTML;</w:t>
+        <w:t xml:space="preserve">// </w:t>
+      </w:r>
+      <w:proofErr w:type="spellStart"/>
+      <w:r>
+        <w:t>Inisialisasi</w:t>
+      </w:r>
+      <w:proofErr w:type="spellEnd"/>
+      <w:r>
+        <w:t xml:space="preserve"> Quill </w:t>
+      </w:r>
+      <w:proofErr w:type="spellStart"/>
+      <w:r>
+        <w:t>untuk</w:t>
+      </w:r>
+      <w:proofErr w:type="spellEnd"/>
+      <w:r>
+        <w:t xml:space="preserve"> </w:t>
+      </w:r>
+      <w:proofErr w:type="spellStart"/>
+      <w:r>
+        <w:t>setiap</w:t>
+      </w:r>
+      <w:proofErr w:type="spellEnd"/>
+      <w:r>
+        <w:t xml:space="preserve"> </w:t>
+      </w:r>
+      <w:proofErr w:type="spellStart"/>
+      <w:r>
+        <w:t>catatan</w:t>
+      </w:r>
+      <w:proofErr w:type="spellEnd"/>
+    </w:p>
+    <w:p>
+      <w:r>
+        <w:t>      $('#</w:t>
+      </w:r>
+      <w:proofErr w:type="spellStart"/>
+      <w:r>
+        <w:t>detailTAContent</w:t>
+      </w:r>
+      <w:proofErr w:type="spellEnd"/>
+      <w:r>
+        <w:t>'</w:t>
+      </w:r>
+      <w:proofErr w:type="gramStart"/>
+      <w:r>
+        <w:t>).find</w:t>
+      </w:r>
+      <w:proofErr w:type="gramEnd"/>
+      <w:r>
+        <w:t>(</w:t>
+      </w:r>
+      <w:proofErr w:type="gramStart"/>
+      <w:r>
+        <w:t>'.quill</w:t>
+      </w:r>
+      <w:proofErr w:type="gramEnd"/>
+      <w:r>
+        <w:t>-editor'</w:t>
+      </w:r>
+      <w:proofErr w:type="gramStart"/>
+      <w:r>
+        <w:t>).each</w:t>
+      </w:r>
+      <w:proofErr w:type="gramEnd"/>
+      <w:r>
+        <w:t>(</w:t>
+      </w:r>
+      <w:proofErr w:type="gramStart"/>
+      <w:r>
+        <w:t>function(</w:t>
+      </w:r>
+      <w:proofErr w:type="gramEnd"/>
+      <w:r>
+        <w:t>) {</w:t>
+      </w:r>
+    </w:p>
+    <w:p>
+      <w:r>
+        <w:t xml:space="preserve">        </w:t>
+      </w:r>
+      <w:proofErr w:type="spellStart"/>
+      <w:r>
+        <w:t>const</w:t>
+      </w:r>
+      <w:proofErr w:type="spellEnd"/>
+      <w:r>
+        <w:t xml:space="preserve"> </w:t>
+      </w:r>
+      <w:proofErr w:type="spellStart"/>
+      <w:r>
+        <w:t>editorId</w:t>
+      </w:r>
+      <w:proofErr w:type="spellEnd"/>
+      <w:r>
+        <w:t xml:space="preserve"> = $(this</w:t>
+      </w:r>
+      <w:proofErr w:type="gramStart"/>
+      <w:r>
+        <w:t>).</w:t>
+      </w:r>
+      <w:proofErr w:type="spellStart"/>
+      <w:r>
+        <w:t>attr</w:t>
+      </w:r>
+      <w:proofErr w:type="spellEnd"/>
+      <w:proofErr w:type="gramEnd"/>
+      <w:r>
+        <w:t>('id');</w:t>
+      </w:r>
+    </w:p>
+    <w:p>
+      <w:r>
+        <w:t xml:space="preserve">        </w:t>
+      </w:r>
+      <w:proofErr w:type="spellStart"/>
+      <w:r>
+        <w:t>const</w:t>
+      </w:r>
+      <w:proofErr w:type="spellEnd"/>
+      <w:r>
+        <w:t xml:space="preserve"> </w:t>
+      </w:r>
+      <w:proofErr w:type="spellStart"/>
+      <w:r>
+        <w:t>inputId</w:t>
+      </w:r>
+      <w:proofErr w:type="spellEnd"/>
+      <w:r>
+        <w:t xml:space="preserve"> = </w:t>
+      </w:r>
+      <w:proofErr w:type="spellStart"/>
+      <w:r>
+        <w:t>editorId.replace</w:t>
+      </w:r>
+      <w:proofErr w:type="spellEnd"/>
+      <w:r>
+        <w:t>('editor', 'input');</w:t>
+      </w:r>
+    </w:p>
+    <w:p>
+      <w:r>
+        <w:t xml:space="preserve">        </w:t>
+      </w:r>
+      <w:proofErr w:type="spellStart"/>
+      <w:r>
+        <w:t>const</w:t>
+      </w:r>
+      <w:proofErr w:type="spellEnd"/>
+      <w:r>
+        <w:t xml:space="preserve"> quill = new </w:t>
+      </w:r>
+      <w:proofErr w:type="gramStart"/>
+      <w:r>
+        <w:t>Quill(</w:t>
+      </w:r>
+      <w:proofErr w:type="gramEnd"/>
+      <w:r>
+        <w:t xml:space="preserve">'#' + </w:t>
+      </w:r>
+      <w:proofErr w:type="spellStart"/>
+      <w:r>
+        <w:t>editorId</w:t>
+      </w:r>
+      <w:proofErr w:type="spellEnd"/>
+      <w:r>
+        <w:t xml:space="preserve">, </w:t>
+      </w:r>
+      <w:proofErr w:type="gramStart"/>
+      <w:r>
+        <w:t>{ theme</w:t>
+      </w:r>
+      <w:proofErr w:type="gramEnd"/>
+      <w:r>
+        <w:t>: 'snow</w:t>
+      </w:r>
+      <w:proofErr w:type="gramStart"/>
+      <w:r>
+        <w:t>' }</w:t>
+      </w:r>
+      <w:proofErr w:type="gramEnd"/>
+      <w:r>
+        <w:t>);</w:t>
+      </w:r>
+    </w:p>
+    <w:p>
+      <w:r>
+        <w:t xml:space="preserve">        // Set value </w:t>
+      </w:r>
+      <w:proofErr w:type="spellStart"/>
+      <w:r>
+        <w:t>ke</w:t>
+      </w:r>
+      <w:proofErr w:type="spellEnd"/>
+      <w:r>
+        <w:t xml:space="preserve"> input hidden </w:t>
+      </w:r>
+      <w:proofErr w:type="spellStart"/>
+      <w:r>
+        <w:t>saat</w:t>
+      </w:r>
+      <w:proofErr w:type="spellEnd"/>
+      <w:r>
+        <w:t xml:space="preserve"> form submit</w:t>
+      </w:r>
+    </w:p>
+    <w:p>
+      <w:r>
+        <w:t>        $(this</w:t>
+      </w:r>
+      <w:proofErr w:type="gramStart"/>
+      <w:r>
+        <w:t>).closest</w:t>
+      </w:r>
+      <w:proofErr w:type="gramEnd"/>
+      <w:r>
+        <w:t>('form'</w:t>
+      </w:r>
+      <w:proofErr w:type="gramStart"/>
+      <w:r>
+        <w:t>).on</w:t>
+      </w:r>
+      <w:proofErr w:type="gramEnd"/>
+      <w:r>
+        <w:t xml:space="preserve">('submit', </w:t>
+      </w:r>
+      <w:proofErr w:type="gramStart"/>
+      <w:r>
+        <w:t>function(</w:t>
+      </w:r>
+      <w:proofErr w:type="gramEnd"/>
+      <w:r>
+        <w:t>) {</w:t>
+      </w:r>
+    </w:p>
+    <w:p>
+      <w:r>
+        <w:t xml:space="preserve">          </w:t>
+      </w:r>
+      <w:proofErr w:type="spellStart"/>
+      <w:proofErr w:type="gramStart"/>
+      <w:r>
+        <w:t>document.getElementById</w:t>
+      </w:r>
+      <w:proofErr w:type="spellEnd"/>
+      <w:proofErr w:type="gramEnd"/>
+      <w:r>
+        <w:t>(</w:t>
+      </w:r>
+      <w:proofErr w:type="spellStart"/>
+      <w:r>
+        <w:t>inputId</w:t>
+      </w:r>
+      <w:proofErr w:type="spellEnd"/>
+      <w:r>
+        <w:t xml:space="preserve">).value = </w:t>
+      </w:r>
+      <w:proofErr w:type="spellStart"/>
+      <w:proofErr w:type="gramStart"/>
+      <w:r>
+        <w:t>quill.root</w:t>
+      </w:r>
+      <w:proofErr w:type="gramEnd"/>
+      <w:r>
+        <w:t>.innerHTML</w:t>
+      </w:r>
+      <w:proofErr w:type="spellEnd"/>
+      <w:r>
+        <w:t>;</w:t>
       </w:r>
     </w:p>
     <w:p>
@@ -417,38 +2361,249 @@
     <w:p/>
     <w:p>
       <w:r>
-        <w:t>      // Tampilkan/hide catatan sesuai status</w:t>
-      </w:r>
-    </w:p>
-    <w:p>
-      <w:r>
-        <w:t>      $('#detailTAContent').find('select[name^="status"]').on('change', function() {</w:t>
-      </w:r>
-    </w:p>
-    <w:p>
-      <w:r>
-        <w:t>        const val = $(this).val();</w:t>
-      </w:r>
-    </w:p>
-    <w:p>
-      <w:r>
-        <w:t>        const parent = $(this).closest('.mb-3').next('.mb-3');</w:t>
+        <w:t xml:space="preserve">      // </w:t>
+      </w:r>
+      <w:proofErr w:type="spellStart"/>
+      <w:r>
+        <w:t>Tampilkan</w:t>
+      </w:r>
+      <w:proofErr w:type="spellEnd"/>
+      <w:r>
+        <w:t xml:space="preserve">/hide </w:t>
+      </w:r>
+      <w:proofErr w:type="spellStart"/>
+      <w:r>
+        <w:t>catatan</w:t>
+      </w:r>
+      <w:proofErr w:type="spellEnd"/>
+      <w:r>
+        <w:t xml:space="preserve"> </w:t>
+      </w:r>
+      <w:proofErr w:type="spellStart"/>
+      <w:r>
+        <w:t>sesuai</w:t>
+      </w:r>
+      <w:proofErr w:type="spellEnd"/>
+      <w:r>
+        <w:t xml:space="preserve"> status</w:t>
+      </w:r>
+    </w:p>
+    <w:p>
+      <w:r>
+        <w:t>      $('#detailTAContent'</w:t>
+      </w:r>
+      <w:proofErr w:type="gramStart"/>
+      <w:r>
+        <w:t>).find</w:t>
+      </w:r>
+      <w:proofErr w:type="gramEnd"/>
+      <w:r>
+        <w:t>('select[name^="status"]'</w:t>
+      </w:r>
+      <w:proofErr w:type="gramStart"/>
+      <w:r>
+        <w:t>).on</w:t>
+      </w:r>
+      <w:proofErr w:type="gramEnd"/>
+      <w:r>
+        <w:t xml:space="preserve">('change', </w:t>
+      </w:r>
+      <w:proofErr w:type="gramStart"/>
+      <w:r>
+        <w:t>function(</w:t>
+      </w:r>
+      <w:proofErr w:type="gramEnd"/>
+      <w:r>
+        <w:t>) {</w:t>
+      </w:r>
+    </w:p>
+    <w:p>
+      <w:r>
+        <w:t xml:space="preserve">        </w:t>
+      </w:r>
+      <w:proofErr w:type="spellStart"/>
+      <w:r>
+        <w:t>const</w:t>
+      </w:r>
+      <w:proofErr w:type="spellEnd"/>
+      <w:r>
+        <w:t xml:space="preserve"> </w:t>
+      </w:r>
+      <w:proofErr w:type="spellStart"/>
+      <w:r>
+        <w:t>val</w:t>
+      </w:r>
+      <w:proofErr w:type="spellEnd"/>
+      <w:r>
+        <w:t xml:space="preserve"> = $(this</w:t>
+      </w:r>
+      <w:proofErr w:type="gramStart"/>
+      <w:r>
+        <w:t>).</w:t>
+      </w:r>
+      <w:proofErr w:type="spellStart"/>
+      <w:r>
+        <w:t>val</w:t>
+      </w:r>
+      <w:proofErr w:type="spellEnd"/>
+      <w:proofErr w:type="gramEnd"/>
+      <w:r>
+        <w:t>();</w:t>
+      </w:r>
+    </w:p>
+    <w:p>
+      <w:r>
+        <w:t xml:space="preserve">        </w:t>
+      </w:r>
+      <w:proofErr w:type="spellStart"/>
+      <w:r>
+        <w:t>const</w:t>
+      </w:r>
+      <w:proofErr w:type="spellEnd"/>
+      <w:r>
+        <w:t xml:space="preserve"> parent = $(this</w:t>
+      </w:r>
+      <w:proofErr w:type="gramStart"/>
+      <w:r>
+        <w:t>).closest</w:t>
+      </w:r>
+      <w:proofErr w:type="gramEnd"/>
+      <w:r>
+        <w:t>(</w:t>
+      </w:r>
+      <w:proofErr w:type="gramStart"/>
+      <w:r>
+        <w:t>'.mb</w:t>
+      </w:r>
+      <w:proofErr w:type="gramEnd"/>
+      <w:r>
+        <w:t>-3'</w:t>
+      </w:r>
+      <w:proofErr w:type="gramStart"/>
+      <w:r>
+        <w:t>).next</w:t>
+      </w:r>
+      <w:proofErr w:type="gramEnd"/>
+      <w:r>
+        <w:t>(</w:t>
+      </w:r>
+      <w:proofErr w:type="gramStart"/>
+      <w:r>
+        <w:t>'.mb</w:t>
+      </w:r>
+      <w:proofErr w:type="gramEnd"/>
+      <w:r>
+        <w:t>-3');</w:t>
       </w:r>
     </w:p>
     <w:p>
       <w:r>
         <w:lastRenderedPageBreak/>
-        <w:t>        if (val == 2 || val == 4) {</w:t>
-      </w:r>
-    </w:p>
-    <w:p>
-      <w:r>
-        <w:t>          parent.show();</w:t>
-      </w:r>
-    </w:p>
-    <w:p>
-      <w:r>
-        <w:t>          parent.find('label').text(val == 2 ? 'Catatan Revisi' : 'Catatan Penolakan');</w:t>
+        <w:t>        if (</w:t>
+      </w:r>
+      <w:proofErr w:type="spellStart"/>
+      <w:r>
+        <w:t>val</w:t>
+      </w:r>
+      <w:proofErr w:type="spellEnd"/>
+      <w:r>
+        <w:t xml:space="preserve"> == 2 || </w:t>
+      </w:r>
+      <w:proofErr w:type="spellStart"/>
+      <w:r>
+        <w:t>val</w:t>
+      </w:r>
+      <w:proofErr w:type="spellEnd"/>
+      <w:r>
+        <w:t xml:space="preserve"> == 4) {</w:t>
+      </w:r>
+    </w:p>
+    <w:p>
+      <w:r>
+        <w:t xml:space="preserve">          </w:t>
+      </w:r>
+      <w:proofErr w:type="spellStart"/>
+      <w:proofErr w:type="gramStart"/>
+      <w:r>
+        <w:t>parent.show</w:t>
+      </w:r>
+      <w:proofErr w:type="spellEnd"/>
+      <w:proofErr w:type="gramEnd"/>
+      <w:r>
+        <w:t>();</w:t>
+      </w:r>
+    </w:p>
+    <w:p>
+      <w:r>
+        <w:t xml:space="preserve">          </w:t>
+      </w:r>
+      <w:proofErr w:type="spellStart"/>
+      <w:proofErr w:type="gramStart"/>
+      <w:r>
+        <w:t>parent.find</w:t>
+      </w:r>
+      <w:proofErr w:type="spellEnd"/>
+      <w:proofErr w:type="gramEnd"/>
+      <w:r>
+        <w:t>('label').</w:t>
+      </w:r>
+      <w:proofErr w:type="gramStart"/>
+      <w:r>
+        <w:t>text(</w:t>
+      </w:r>
+      <w:proofErr w:type="spellStart"/>
+      <w:proofErr w:type="gramEnd"/>
+      <w:r>
+        <w:t>val</w:t>
+      </w:r>
+      <w:proofErr w:type="spellEnd"/>
+      <w:r>
+        <w:t xml:space="preserve"> == </w:t>
+      </w:r>
+      <w:proofErr w:type="gramStart"/>
+      <w:r>
+        <w:t>2 ?</w:t>
+      </w:r>
+      <w:proofErr w:type="gramEnd"/>
+      <w:r>
+        <w:t xml:space="preserve"> '</w:t>
+      </w:r>
+      <w:proofErr w:type="spellStart"/>
+      <w:r>
+        <w:t>Catatan</w:t>
+      </w:r>
+      <w:proofErr w:type="spellEnd"/>
+      <w:r>
+        <w:t xml:space="preserve"> </w:t>
+      </w:r>
+      <w:proofErr w:type="spellStart"/>
+      <w:r>
+        <w:t>Revisi</w:t>
+      </w:r>
+      <w:proofErr w:type="spellEnd"/>
+      <w:proofErr w:type="gramStart"/>
+      <w:r>
+        <w:t>' :</w:t>
+      </w:r>
+      <w:proofErr w:type="gramEnd"/>
+      <w:r>
+        <w:t xml:space="preserve"> '</w:t>
+      </w:r>
+      <w:proofErr w:type="spellStart"/>
+      <w:r>
+        <w:t>Catatan</w:t>
+      </w:r>
+      <w:proofErr w:type="spellEnd"/>
+      <w:r>
+        <w:t xml:space="preserve"> </w:t>
+      </w:r>
+      <w:proofErr w:type="spellStart"/>
+      <w:r>
+        <w:t>Penolakan</w:t>
+      </w:r>
+      <w:proofErr w:type="spellEnd"/>
+      <w:r>
+        <w:t>');</w:t>
       </w:r>
     </w:p>
     <w:p>
@@ -458,7 +2613,17 @@
     </w:p>
     <w:p>
       <w:r>
-        <w:t>          parent.hide();</w:t>
+        <w:t xml:space="preserve">          </w:t>
+      </w:r>
+      <w:proofErr w:type="spellStart"/>
+      <w:proofErr w:type="gramStart"/>
+      <w:r>
+        <w:t>parent.hide</w:t>
+      </w:r>
+      <w:proofErr w:type="spellEnd"/>
+      <w:proofErr w:type="gramEnd"/>
+      <w:r>
+        <w:t>();</w:t>
       </w:r>
     </w:p>
     <w:p>
@@ -468,59 +2633,279 @@
     </w:p>
     <w:p>
       <w:r>
-        <w:t>      }).trigger('change');</w:t>
+        <w:t>      }</w:t>
+      </w:r>
+      <w:proofErr w:type="gramStart"/>
+      <w:r>
+        <w:t>).trigger</w:t>
+      </w:r>
+      <w:proofErr w:type="gramEnd"/>
+      <w:r>
+        <w:t>('change');</w:t>
       </w:r>
     </w:p>
     <w:p/>
     <w:p>
       <w:r>
-        <w:t>      $('#detailTAContent').find('.form-update-ta').each(function() {</w:t>
-      </w:r>
-    </w:p>
-    <w:p>
-      <w:r>
-        <w:t>        $(this).on('submit', function(e) {</w:t>
-      </w:r>
-    </w:p>
-    <w:p>
-      <w:r>
-        <w:t>          e.preventDefault();</w:t>
-      </w:r>
-    </w:p>
-    <w:p>
-      <w:r>
-        <w:t>          const form = this;</w:t>
-      </w:r>
-    </w:p>
-    <w:p>
-      <w:r>
-        <w:t>          const formData = new FormData(form);</w:t>
+        <w:t>      $('#</w:t>
+      </w:r>
+      <w:proofErr w:type="spellStart"/>
+      <w:r>
+        <w:t>detailTAContent</w:t>
+      </w:r>
+      <w:proofErr w:type="spellEnd"/>
+      <w:r>
+        <w:t>'</w:t>
+      </w:r>
+      <w:proofErr w:type="gramStart"/>
+      <w:r>
+        <w:t>).find</w:t>
+      </w:r>
+      <w:proofErr w:type="gramEnd"/>
+      <w:r>
+        <w:t>(</w:t>
+      </w:r>
+      <w:proofErr w:type="gramStart"/>
+      <w:r>
+        <w:t>'.form</w:t>
+      </w:r>
+      <w:proofErr w:type="gramEnd"/>
+      <w:r>
+        <w:t>-update-ta'</w:t>
+      </w:r>
+      <w:proofErr w:type="gramStart"/>
+      <w:r>
+        <w:t>).each</w:t>
+      </w:r>
+      <w:proofErr w:type="gramEnd"/>
+      <w:r>
+        <w:t>(</w:t>
+      </w:r>
+      <w:proofErr w:type="gramStart"/>
+      <w:r>
+        <w:t>function(</w:t>
+      </w:r>
+      <w:proofErr w:type="gramEnd"/>
+      <w:r>
+        <w:t>) {</w:t>
+      </w:r>
+    </w:p>
+    <w:p>
+      <w:r>
+        <w:t>        $(this</w:t>
+      </w:r>
+      <w:proofErr w:type="gramStart"/>
+      <w:r>
+        <w:t>).on</w:t>
+      </w:r>
+      <w:proofErr w:type="gramEnd"/>
+      <w:r>
+        <w:t>('submit', function(e) {</w:t>
+      </w:r>
+    </w:p>
+    <w:p>
+      <w:r>
+        <w:t xml:space="preserve">          </w:t>
+      </w:r>
+      <w:proofErr w:type="spellStart"/>
+      <w:proofErr w:type="gramStart"/>
+      <w:r>
+        <w:t>e.preventDefault</w:t>
+      </w:r>
+      <w:proofErr w:type="spellEnd"/>
+      <w:proofErr w:type="gramEnd"/>
+      <w:r>
+        <w:t>();</w:t>
+      </w:r>
+    </w:p>
+    <w:p>
+      <w:r>
+        <w:t xml:space="preserve">          </w:t>
+      </w:r>
+      <w:proofErr w:type="spellStart"/>
+      <w:r>
+        <w:t>const</w:t>
+      </w:r>
+      <w:proofErr w:type="spellEnd"/>
+      <w:r>
+        <w:t xml:space="preserve"> form = this;</w:t>
+      </w:r>
+    </w:p>
+    <w:p>
+      <w:r>
+        <w:t xml:space="preserve">          </w:t>
+      </w:r>
+      <w:proofErr w:type="spellStart"/>
+      <w:r>
+        <w:t>const</w:t>
+      </w:r>
+      <w:proofErr w:type="spellEnd"/>
+      <w:r>
+        <w:t xml:space="preserve"> </w:t>
+      </w:r>
+      <w:proofErr w:type="spellStart"/>
+      <w:r>
+        <w:t>formData</w:t>
+      </w:r>
+      <w:proofErr w:type="spellEnd"/>
+      <w:r>
+        <w:t xml:space="preserve"> = new </w:t>
+      </w:r>
+      <w:proofErr w:type="spellStart"/>
+      <w:r>
+        <w:t>FormData</w:t>
+      </w:r>
+      <w:proofErr w:type="spellEnd"/>
+      <w:r>
+        <w:t>(form);</w:t>
       </w:r>
     </w:p>
     <w:p/>
     <w:p>
       <w:r>
-        <w:t>          // Set value Quill ke input hidden</w:t>
-      </w:r>
-    </w:p>
-    <w:p>
-      <w:r>
-        <w:t>          $(form).find('.quill-editor').each(function() {</w:t>
-      </w:r>
-    </w:p>
-    <w:p>
-      <w:r>
-        <w:t>            const editorId = $(this).attr('id');</w:t>
-      </w:r>
-    </w:p>
-    <w:p>
-      <w:r>
-        <w:t>            const inputId = editorId.replace('editor', 'input');</w:t>
-      </w:r>
-    </w:p>
-    <w:p>
-      <w:r>
-        <w:t>            const quill = Quill.find($('#' + editorId)[0]);</w:t>
+        <w:t xml:space="preserve">          // Set value Quill </w:t>
+      </w:r>
+      <w:proofErr w:type="spellStart"/>
+      <w:r>
+        <w:t>ke</w:t>
+      </w:r>
+      <w:proofErr w:type="spellEnd"/>
+      <w:r>
+        <w:t xml:space="preserve"> input hidden</w:t>
+      </w:r>
+    </w:p>
+    <w:p>
+      <w:r>
+        <w:t>          $(form</w:t>
+      </w:r>
+      <w:proofErr w:type="gramStart"/>
+      <w:r>
+        <w:t>).find</w:t>
+      </w:r>
+      <w:proofErr w:type="gramEnd"/>
+      <w:r>
+        <w:t>(</w:t>
+      </w:r>
+      <w:proofErr w:type="gramStart"/>
+      <w:r>
+        <w:t>'.quill</w:t>
+      </w:r>
+      <w:proofErr w:type="gramEnd"/>
+      <w:r>
+        <w:t>-editor'</w:t>
+      </w:r>
+      <w:proofErr w:type="gramStart"/>
+      <w:r>
+        <w:t>).each</w:t>
+      </w:r>
+      <w:proofErr w:type="gramEnd"/>
+      <w:r>
+        <w:t>(</w:t>
+      </w:r>
+      <w:proofErr w:type="gramStart"/>
+      <w:r>
+        <w:t>function(</w:t>
+      </w:r>
+      <w:proofErr w:type="gramEnd"/>
+      <w:r>
+        <w:t>) {</w:t>
+      </w:r>
+    </w:p>
+    <w:p>
+      <w:r>
+        <w:t xml:space="preserve">            </w:t>
+      </w:r>
+      <w:proofErr w:type="spellStart"/>
+      <w:r>
+        <w:t>const</w:t>
+      </w:r>
+      <w:proofErr w:type="spellEnd"/>
+      <w:r>
+        <w:t xml:space="preserve"> </w:t>
+      </w:r>
+      <w:proofErr w:type="spellStart"/>
+      <w:r>
+        <w:t>editorId</w:t>
+      </w:r>
+      <w:proofErr w:type="spellEnd"/>
+      <w:r>
+        <w:t xml:space="preserve"> = $(this</w:t>
+      </w:r>
+      <w:proofErr w:type="gramStart"/>
+      <w:r>
+        <w:t>).</w:t>
+      </w:r>
+      <w:proofErr w:type="spellStart"/>
+      <w:r>
+        <w:t>attr</w:t>
+      </w:r>
+      <w:proofErr w:type="spellEnd"/>
+      <w:proofErr w:type="gramEnd"/>
+      <w:r>
+        <w:t>('id');</w:t>
+      </w:r>
+    </w:p>
+    <w:p>
+      <w:r>
+        <w:t xml:space="preserve">            </w:t>
+      </w:r>
+      <w:proofErr w:type="spellStart"/>
+      <w:r>
+        <w:t>const</w:t>
+      </w:r>
+      <w:proofErr w:type="spellEnd"/>
+      <w:r>
+        <w:t xml:space="preserve"> </w:t>
+      </w:r>
+      <w:proofErr w:type="spellStart"/>
+      <w:r>
+        <w:t>inputId</w:t>
+      </w:r>
+      <w:proofErr w:type="spellEnd"/>
+      <w:r>
+        <w:t xml:space="preserve"> = </w:t>
+      </w:r>
+      <w:proofErr w:type="spellStart"/>
+      <w:r>
+        <w:t>editorId.replace</w:t>
+      </w:r>
+      <w:proofErr w:type="spellEnd"/>
+      <w:r>
+        <w:t>('editor', 'input');</w:t>
+      </w:r>
+    </w:p>
+    <w:p>
+      <w:r>
+        <w:t xml:space="preserve">            </w:t>
+      </w:r>
+      <w:proofErr w:type="spellStart"/>
+      <w:r>
+        <w:t>const</w:t>
+      </w:r>
+      <w:proofErr w:type="spellEnd"/>
+      <w:r>
+        <w:t xml:space="preserve"> quill = </w:t>
+      </w:r>
+      <w:proofErr w:type="spellStart"/>
+      <w:r>
+        <w:t>Quill.find</w:t>
+      </w:r>
+      <w:proofErr w:type="spellEnd"/>
+      <w:r>
+        <w:t xml:space="preserve">($('#' + </w:t>
+      </w:r>
+      <w:proofErr w:type="spellStart"/>
+      <w:proofErr w:type="gramStart"/>
+      <w:r>
+        <w:t>editorId</w:t>
+      </w:r>
+      <w:proofErr w:type="spellEnd"/>
+      <w:r>
+        <w:t>)[</w:t>
+      </w:r>
+      <w:proofErr w:type="gramEnd"/>
+      <w:r>
+        <w:t>0]);</w:t>
       </w:r>
     </w:p>
     <w:p>
@@ -530,7 +2915,38 @@
     </w:p>
     <w:p>
       <w:r>
-        <w:t>              $('#' + inputId).val(quill.root.innerHTML);</w:t>
+        <w:t xml:space="preserve">              $('#' + </w:t>
+      </w:r>
+      <w:proofErr w:type="spellStart"/>
+      <w:r>
+        <w:t>inputId</w:t>
+      </w:r>
+      <w:proofErr w:type="spellEnd"/>
+      <w:proofErr w:type="gramStart"/>
+      <w:r>
+        <w:t>).</w:t>
+      </w:r>
+      <w:proofErr w:type="spellStart"/>
+      <w:r>
+        <w:t>val</w:t>
+      </w:r>
+      <w:proofErr w:type="spellEnd"/>
+      <w:proofErr w:type="gramEnd"/>
+      <w:r>
+        <w:t>(</w:t>
+      </w:r>
+      <w:proofErr w:type="spellStart"/>
+      <w:proofErr w:type="gramStart"/>
+      <w:r>
+        <w:t>quill.root</w:t>
+      </w:r>
+      <w:proofErr w:type="gramEnd"/>
+      <w:r>
+        <w:t>.innerHTML</w:t>
+      </w:r>
+      <w:proofErr w:type="spellEnd"/>
+      <w:r>
+        <w:t>);</w:t>
       </w:r>
     </w:p>
     <w:p>
@@ -546,7 +2962,20 @@
     <w:p/>
     <w:p>
       <w:r>
-        <w:t>          fetch(form.action, {</w:t>
+        <w:t xml:space="preserve">          </w:t>
+      </w:r>
+      <w:proofErr w:type="gramStart"/>
+      <w:r>
+        <w:t>fetch(</w:t>
+      </w:r>
+      <w:proofErr w:type="spellStart"/>
+      <w:r>
+        <w:t>form.action</w:t>
+      </w:r>
+      <w:proofErr w:type="spellEnd"/>
+      <w:proofErr w:type="gramEnd"/>
+      <w:r>
+        <w:t>, {</w:t>
       </w:r>
     </w:p>
     <w:p>
@@ -561,7 +2990,28 @@
     </w:p>
     <w:p>
       <w:r>
-        <w:t>              'X-CSRF-TOKEN': $(form).find('input[name="_token"]').val()</w:t>
+        <w:t>              'X-CSRF-TOKEN': $(form</w:t>
+      </w:r>
+      <w:proofErr w:type="gramStart"/>
+      <w:r>
+        <w:t>).find</w:t>
+      </w:r>
+      <w:proofErr w:type="gramEnd"/>
+      <w:r>
+        <w:t>('input[name="_token"]'</w:t>
+      </w:r>
+      <w:proofErr w:type="gramStart"/>
+      <w:r>
+        <w:t>).</w:t>
+      </w:r>
+      <w:proofErr w:type="spellStart"/>
+      <w:r>
+        <w:t>val</w:t>
+      </w:r>
+      <w:proofErr w:type="spellEnd"/>
+      <w:proofErr w:type="gramEnd"/>
+      <w:r>
+        <w:t>()</w:t>
       </w:r>
     </w:p>
     <w:p>
@@ -571,8 +3021,13 @@
     </w:p>
     <w:p>
       <w:r>
-        <w:t>            body: formData</w:t>
-      </w:r>
+        <w:t xml:space="preserve">            body: </w:t>
+      </w:r>
+      <w:proofErr w:type="spellStart"/>
+      <w:r>
+        <w:t>formData</w:t>
+      </w:r>
+      <w:proofErr w:type="spellEnd"/>
     </w:p>
     <w:p>
       <w:r>
@@ -582,27 +3037,118 @@
     <w:p>
       <w:r>
         <w:lastRenderedPageBreak/>
-        <w:t>          .then(res =&gt; res.json())</w:t>
-      </w:r>
-    </w:p>
-    <w:p>
-      <w:r>
-        <w:t>          .then(data =&gt; {</w:t>
-      </w:r>
-    </w:p>
-    <w:p>
-      <w:r>
-        <w:t>            if (data.success) {</w:t>
-      </w:r>
-    </w:p>
-    <w:p>
-      <w:r>
-        <w:t>              alert(data.message);</w:t>
-      </w:r>
-    </w:p>
-    <w:p>
-      <w:r>
-        <w:t>              $('#TugasAkhir').DataTable().ajax.reload(null, false);</w:t>
+        <w:t xml:space="preserve">          </w:t>
+      </w:r>
+      <w:proofErr w:type="gramStart"/>
+      <w:r>
+        <w:t>.then</w:t>
+      </w:r>
+      <w:proofErr w:type="gramEnd"/>
+      <w:r>
+        <w:t xml:space="preserve">(res =&gt; </w:t>
+      </w:r>
+      <w:proofErr w:type="spellStart"/>
+      <w:proofErr w:type="gramStart"/>
+      <w:r>
+        <w:t>res.json</w:t>
+      </w:r>
+      <w:proofErr w:type="spellEnd"/>
+      <w:proofErr w:type="gramEnd"/>
+      <w:r>
+        <w:t>())</w:t>
+      </w:r>
+    </w:p>
+    <w:p>
+      <w:r>
+        <w:t xml:space="preserve">          </w:t>
+      </w:r>
+      <w:proofErr w:type="gramStart"/>
+      <w:r>
+        <w:t>.then</w:t>
+      </w:r>
+      <w:proofErr w:type="gramEnd"/>
+      <w:r>
+        <w:t>(data =&gt; {</w:t>
+      </w:r>
+    </w:p>
+    <w:p>
+      <w:r>
+        <w:t>            if (</w:t>
+      </w:r>
+      <w:proofErr w:type="spellStart"/>
+      <w:proofErr w:type="gramStart"/>
+      <w:r>
+        <w:t>data.success</w:t>
+      </w:r>
+      <w:proofErr w:type="spellEnd"/>
+      <w:proofErr w:type="gramEnd"/>
+      <w:r>
+        <w:t>) {</w:t>
+      </w:r>
+    </w:p>
+    <w:p>
+      <w:r>
+        <w:t>              alert(</w:t>
+      </w:r>
+      <w:proofErr w:type="spellStart"/>
+      <w:proofErr w:type="gramStart"/>
+      <w:r>
+        <w:t>data.message</w:t>
+      </w:r>
+      <w:proofErr w:type="spellEnd"/>
+      <w:proofErr w:type="gramEnd"/>
+      <w:r>
+        <w:t>);</w:t>
+      </w:r>
+    </w:p>
+    <w:p>
+      <w:r>
+        <w:t>              $('#</w:t>
+      </w:r>
+      <w:proofErr w:type="spellStart"/>
+      <w:r>
+        <w:t>TugasAkhir</w:t>
+      </w:r>
+      <w:proofErr w:type="spellEnd"/>
+      <w:r>
+        <w:t>'</w:t>
+      </w:r>
+      <w:proofErr w:type="gramStart"/>
+      <w:r>
+        <w:t>).</w:t>
+      </w:r>
+      <w:proofErr w:type="spellStart"/>
+      <w:r>
+        <w:t>DataTable</w:t>
+      </w:r>
+      <w:proofErr w:type="spellEnd"/>
+      <w:proofErr w:type="gramEnd"/>
+      <w:r>
+        <w:t>(</w:t>
+      </w:r>
+      <w:proofErr w:type="gramStart"/>
+      <w:r>
+        <w:t>).</w:t>
+      </w:r>
+      <w:proofErr w:type="spellStart"/>
+      <w:r>
+        <w:t>ajax</w:t>
+      </w:r>
+      <w:proofErr w:type="gramEnd"/>
+      <w:r>
+        <w:t>.</w:t>
+      </w:r>
+      <w:proofErr w:type="gramStart"/>
+      <w:r>
+        <w:t>reload</w:t>
+      </w:r>
+      <w:proofErr w:type="spellEnd"/>
+      <w:r>
+        <w:t>(</w:t>
+      </w:r>
+      <w:proofErr w:type="gramEnd"/>
+      <w:r>
+        <w:t>null, false);</w:t>
       </w:r>
     </w:p>
     <w:p>
@@ -612,7 +3158,28 @@
     </w:p>
     <w:p>
       <w:r>
-        <w:t>              alert(data.message || 'Gagal update!');</w:t>
+        <w:t xml:space="preserve">              </w:t>
+      </w:r>
+      <w:proofErr w:type="gramStart"/>
+      <w:r>
+        <w:t>alert(</w:t>
+      </w:r>
+      <w:proofErr w:type="spellStart"/>
+      <w:r>
+        <w:t>data.message</w:t>
+      </w:r>
+      <w:proofErr w:type="spellEnd"/>
+      <w:proofErr w:type="gramEnd"/>
+      <w:r>
+        <w:t xml:space="preserve"> || '</w:t>
+      </w:r>
+      <w:proofErr w:type="spellStart"/>
+      <w:r>
+        <w:t>Gagal</w:t>
+      </w:r>
+      <w:proofErr w:type="spellEnd"/>
+      <w:r>
+        <w:t xml:space="preserve"> update!');</w:t>
       </w:r>
     </w:p>
     <w:p>
@@ -627,7 +3194,39 @@
     </w:p>
     <w:p>
       <w:r>
-        <w:t>          .catch(() =&gt; alert('Terjadi kesalahan!'));</w:t>
+        <w:t xml:space="preserve">          </w:t>
+      </w:r>
+      <w:proofErr w:type="gramStart"/>
+      <w:r>
+        <w:t>.catch</w:t>
+      </w:r>
+      <w:proofErr w:type="gramEnd"/>
+      <w:r>
+        <w:t xml:space="preserve">(() =&gt; </w:t>
+      </w:r>
+      <w:proofErr w:type="gramStart"/>
+      <w:r>
+        <w:t>alert(</w:t>
+      </w:r>
+      <w:proofErr w:type="gramEnd"/>
+      <w:r>
+        <w:t>'</w:t>
+      </w:r>
+      <w:proofErr w:type="spellStart"/>
+      <w:r>
+        <w:t>Terjadi</w:t>
+      </w:r>
+      <w:proofErr w:type="spellEnd"/>
+      <w:r>
+        <w:t xml:space="preserve"> </w:t>
+      </w:r>
+      <w:proofErr w:type="spellStart"/>
+      <w:r>
+        <w:t>kesalahan</w:t>
+      </w:r>
+      <w:proofErr w:type="spellEnd"/>
+      <w:r>
+        <w:t>!'));</w:t>
       </w:r>
     </w:p>
     <w:p>
@@ -643,12 +3242,50 @@
     <w:p/>
     <w:p>
       <w:r>
-        <w:t>      var modal = new bootstrap.Modal(document.getElementById('detailTAModal'));</w:t>
-      </w:r>
-    </w:p>
-    <w:p>
-      <w:r>
-        <w:t>      modal.show();</w:t>
+        <w:t xml:space="preserve">      var modal = new </w:t>
+      </w:r>
+      <w:proofErr w:type="spellStart"/>
+      <w:proofErr w:type="gramStart"/>
+      <w:r>
+        <w:t>bootstrap.Modal</w:t>
+      </w:r>
+      <w:proofErr w:type="spellEnd"/>
+      <w:proofErr w:type="gramEnd"/>
+      <w:r>
+        <w:t>(</w:t>
+      </w:r>
+      <w:proofErr w:type="spellStart"/>
+      <w:proofErr w:type="gramStart"/>
+      <w:r>
+        <w:t>document.getElementById</w:t>
+      </w:r>
+      <w:proofErr w:type="spellEnd"/>
+      <w:proofErr w:type="gramEnd"/>
+      <w:r>
+        <w:t>('</w:t>
+      </w:r>
+      <w:proofErr w:type="spellStart"/>
+      <w:r>
+        <w:t>detailTAModal</w:t>
+      </w:r>
+      <w:proofErr w:type="spellEnd"/>
+      <w:r>
+        <w:t>'));</w:t>
+      </w:r>
+    </w:p>
+    <w:p>
+      <w:r>
+        <w:t xml:space="preserve">      </w:t>
+      </w:r>
+      <w:proofErr w:type="spellStart"/>
+      <w:proofErr w:type="gramStart"/>
+      <w:r>
+        <w:t>modal.show</w:t>
+      </w:r>
+      <w:proofErr w:type="spellEnd"/>
+      <w:proofErr w:type="gramEnd"/>
+      <w:r>
+        <w:t>();</w:t>
       </w:r>
     </w:p>
     <w:p>
@@ -1672,7 +4309,6 @@
   <w:style w:type="character" w:default="1" w:styleId="DefaultParagraphFont">
     <w:name w:val="Default Paragraph Font"/>
     <w:uiPriority w:val="1"/>
-    <w:semiHidden/>
     <w:unhideWhenUsed/>
   </w:style>
   <w:style w:type="table" w:default="1" w:styleId="TableNormal">

</xml_diff>

<commit_message>
process role permission dinamis on bank judul
</commit_message>
<xml_diff>
--- a/Alur Sidang pada Aplikasi SIGMA.docx
+++ b/Alur Sidang pada Aplikasi SIGMA.docx
@@ -1311,12 +1311,129 @@
     <w:p/>
     <w:p/>
     <w:p>
-      <w:proofErr w:type="spellStart"/>
-      <w:r>
+      <w:pPr>
+        <w:jc w:val="center"/>
+        <w:rPr>
+          <w:b/>
+          <w:bCs/>
+          <w:sz w:val="32"/>
+          <w:szCs w:val="32"/>
+        </w:rPr>
+      </w:pPr>
+      <w:r>
+        <w:rPr>
+          <w:b/>
+          <w:bCs/>
+          <w:sz w:val="32"/>
+          <w:szCs w:val="32"/>
+        </w:rPr>
+        <w:lastRenderedPageBreak/>
+        <w:t xml:space="preserve">Flowchart / </w:t>
+      </w:r>
+      <w:proofErr w:type="spellStart"/>
+      <w:r>
+        <w:rPr>
+          <w:b/>
+          <w:bCs/>
+          <w:sz w:val="32"/>
+          <w:szCs w:val="32"/>
+        </w:rPr>
+        <w:t>alur</w:t>
+      </w:r>
+      <w:proofErr w:type="spellEnd"/>
+      <w:r>
+        <w:rPr>
+          <w:b/>
+          <w:bCs/>
+          <w:sz w:val="32"/>
+          <w:szCs w:val="32"/>
+        </w:rPr>
+        <w:t xml:space="preserve"> system</w:t>
+      </w:r>
+    </w:p>
+    <w:p>
+      <w:pPr>
+        <w:jc w:val="center"/>
+      </w:pPr>
+    </w:p>
+    <w:p>
+      <w:pPr>
+        <w:jc w:val="center"/>
+      </w:pPr>
+      <w:r>
+        <w:rPr>
+          <w:noProof/>
+        </w:rPr>
+        <w:drawing>
+          <wp:inline distT="0" distB="0" distL="0" distR="0">
+            <wp:extent cx="5731510" cy="3649980"/>
+            <wp:effectExtent l="0" t="0" r="2540" b="7620"/>
+            <wp:docPr id="324480197" name="Picture 2"/>
+            <wp:cNvGraphicFramePr>
+              <a:graphicFrameLocks xmlns:a="http://schemas.openxmlformats.org/drawingml/2006/main" noChangeAspect="1"/>
+            </wp:cNvGraphicFramePr>
+            <a:graphic xmlns:a="http://schemas.openxmlformats.org/drawingml/2006/main">
+              <a:graphicData uri="http://schemas.openxmlformats.org/drawingml/2006/picture">
+                <pic:pic xmlns:pic="http://schemas.openxmlformats.org/drawingml/2006/picture">
+                  <pic:nvPicPr>
+                    <pic:cNvPr id="0" name="Picture 2"/>
+                    <pic:cNvPicPr>
+                      <a:picLocks noChangeAspect="1" noChangeArrowheads="1"/>
+                    </pic:cNvPicPr>
+                  </pic:nvPicPr>
+                  <pic:blipFill>
+                    <a:blip r:embed="rId5">
+                      <a:extLst>
+                        <a:ext uri="{28A0092B-C50C-407E-A947-70E740481C1C}">
+                          <a14:useLocalDpi xmlns:a14="http://schemas.microsoft.com/office/drawing/2010/main" val="0"/>
+                        </a:ext>
+                      </a:extLst>
+                    </a:blip>
+                    <a:srcRect/>
+                    <a:stretch>
+                      <a:fillRect/>
+                    </a:stretch>
+                  </pic:blipFill>
+                  <pic:spPr bwMode="auto">
+                    <a:xfrm>
+                      <a:off x="0" y="0"/>
+                      <a:ext cx="5731510" cy="3649980"/>
+                    </a:xfrm>
+                    <a:prstGeom prst="rect">
+                      <a:avLst/>
+                    </a:prstGeom>
+                    <a:noFill/>
+                    <a:ln>
+                      <a:noFill/>
+                    </a:ln>
+                  </pic:spPr>
+                </pic:pic>
+              </a:graphicData>
+            </a:graphic>
+          </wp:inline>
+        </w:drawing>
+      </w:r>
+    </w:p>
+    <w:p>
+      <w:pPr>
         <w:rPr>
           <w:highlight w:val="yellow"/>
         </w:rPr>
-        <w:lastRenderedPageBreak/>
+      </w:pPr>
+    </w:p>
+    <w:p>
+      <w:pPr>
+        <w:rPr>
+          <w:highlight w:val="yellow"/>
+        </w:rPr>
+      </w:pPr>
+    </w:p>
+    <w:p>
+      <w:proofErr w:type="spellStart"/>
+      <w:r>
+        <w:rPr>
+          <w:highlight w:val="yellow"/>
+        </w:rPr>
         <w:t>Catatan</w:t>
       </w:r>
       <w:proofErr w:type="spellEnd"/>
@@ -1952,6 +2069,7 @@
         </w:numPr>
       </w:pPr>
       <w:r>
+        <w:lastRenderedPageBreak/>
         <w:t xml:space="preserve">Orderable status, </w:t>
       </w:r>
       <w:proofErr w:type="spellStart"/>
@@ -2068,6 +2186,31 @@
       </w:r>
     </w:p>
     <w:p>
+      <w:pPr>
+        <w:pStyle w:val="ListParagraph"/>
+        <w:numPr>
+          <w:ilvl w:val="0"/>
+          <w:numId w:val="4"/>
+        </w:numPr>
+      </w:pPr>
+      <w:proofErr w:type="spellStart"/>
+      <w:r>
+        <w:t>Buatkan</w:t>
+      </w:r>
+      <w:proofErr w:type="spellEnd"/>
+      <w:r>
+        <w:t xml:space="preserve"> captcha </w:t>
+      </w:r>
+      <w:proofErr w:type="spellStart"/>
+      <w:r>
+        <w:t>saat</w:t>
+      </w:r>
+      <w:proofErr w:type="spellEnd"/>
+      <w:r>
+        <w:t xml:space="preserve"> login</w:t>
+      </w:r>
+    </w:p>
+    <w:p>
       <w:r>
         <w:t xml:space="preserve"> </w:t>
       </w:r>
@@ -2427,13 +2570,398 @@
       </w:r>
       <w:proofErr w:type="spellEnd"/>
       <w:r>
-        <w:t xml:space="preserve"> </w:t>
+        <w:t xml:space="preserve"> val = $(this</w:t>
+      </w:r>
+      <w:proofErr w:type="gramStart"/>
+      <w:r>
+        <w:t>).</w:t>
       </w:r>
       <w:proofErr w:type="spellStart"/>
       <w:r>
         <w:t>val</w:t>
       </w:r>
       <w:proofErr w:type="spellEnd"/>
+      <w:proofErr w:type="gramEnd"/>
+      <w:r>
+        <w:t>();</w:t>
+      </w:r>
+    </w:p>
+    <w:p>
+      <w:r>
+        <w:t xml:space="preserve">        </w:t>
+      </w:r>
+      <w:proofErr w:type="spellStart"/>
+      <w:r>
+        <w:t>const</w:t>
+      </w:r>
+      <w:proofErr w:type="spellEnd"/>
+      <w:r>
+        <w:t xml:space="preserve"> parent = $(this</w:t>
+      </w:r>
+      <w:proofErr w:type="gramStart"/>
+      <w:r>
+        <w:t>).closest</w:t>
+      </w:r>
+      <w:proofErr w:type="gramEnd"/>
+      <w:r>
+        <w:t>(</w:t>
+      </w:r>
+      <w:proofErr w:type="gramStart"/>
+      <w:r>
+        <w:t>'.mb</w:t>
+      </w:r>
+      <w:proofErr w:type="gramEnd"/>
+      <w:r>
+        <w:t>-3'</w:t>
+      </w:r>
+      <w:proofErr w:type="gramStart"/>
+      <w:r>
+        <w:t>).next</w:t>
+      </w:r>
+      <w:proofErr w:type="gramEnd"/>
+      <w:r>
+        <w:t>(</w:t>
+      </w:r>
+      <w:proofErr w:type="gramStart"/>
+      <w:r>
+        <w:t>'.mb</w:t>
+      </w:r>
+      <w:proofErr w:type="gramEnd"/>
+      <w:r>
+        <w:t>-3');</w:t>
+      </w:r>
+    </w:p>
+    <w:p>
+      <w:r>
+        <w:t>        if (</w:t>
+      </w:r>
+      <w:proofErr w:type="spellStart"/>
+      <w:r>
+        <w:t>val</w:t>
+      </w:r>
+      <w:proofErr w:type="spellEnd"/>
+      <w:r>
+        <w:t xml:space="preserve"> == 2 || </w:t>
+      </w:r>
+      <w:proofErr w:type="spellStart"/>
+      <w:r>
+        <w:t>val</w:t>
+      </w:r>
+      <w:proofErr w:type="spellEnd"/>
+      <w:r>
+        <w:t xml:space="preserve"> == 4) {</w:t>
+      </w:r>
+    </w:p>
+    <w:p>
+      <w:r>
+        <w:t xml:space="preserve">          </w:t>
+      </w:r>
+      <w:proofErr w:type="spellStart"/>
+      <w:proofErr w:type="gramStart"/>
+      <w:r>
+        <w:t>parent.show</w:t>
+      </w:r>
+      <w:proofErr w:type="spellEnd"/>
+      <w:proofErr w:type="gramEnd"/>
+      <w:r>
+        <w:t>();</w:t>
+      </w:r>
+    </w:p>
+    <w:p>
+      <w:r>
+        <w:t xml:space="preserve">          </w:t>
+      </w:r>
+      <w:proofErr w:type="spellStart"/>
+      <w:proofErr w:type="gramStart"/>
+      <w:r>
+        <w:t>parent.find</w:t>
+      </w:r>
+      <w:proofErr w:type="spellEnd"/>
+      <w:proofErr w:type="gramEnd"/>
+      <w:r>
+        <w:t>('label').</w:t>
+      </w:r>
+      <w:proofErr w:type="gramStart"/>
+      <w:r>
+        <w:t>text(</w:t>
+      </w:r>
+      <w:proofErr w:type="spellStart"/>
+      <w:proofErr w:type="gramEnd"/>
+      <w:r>
+        <w:t>val</w:t>
+      </w:r>
+      <w:proofErr w:type="spellEnd"/>
+      <w:r>
+        <w:t xml:space="preserve"> == </w:t>
+      </w:r>
+      <w:proofErr w:type="gramStart"/>
+      <w:r>
+        <w:t>2 ?</w:t>
+      </w:r>
+      <w:proofErr w:type="gramEnd"/>
+      <w:r>
+        <w:t xml:space="preserve"> '</w:t>
+      </w:r>
+      <w:proofErr w:type="spellStart"/>
+      <w:r>
+        <w:t>Catatan</w:t>
+      </w:r>
+      <w:proofErr w:type="spellEnd"/>
+      <w:r>
+        <w:t xml:space="preserve"> </w:t>
+      </w:r>
+      <w:proofErr w:type="spellStart"/>
+      <w:r>
+        <w:t>Revisi</w:t>
+      </w:r>
+      <w:proofErr w:type="spellEnd"/>
+      <w:proofErr w:type="gramStart"/>
+      <w:r>
+        <w:t>' :</w:t>
+      </w:r>
+      <w:proofErr w:type="gramEnd"/>
+      <w:r>
+        <w:t xml:space="preserve"> '</w:t>
+      </w:r>
+      <w:proofErr w:type="spellStart"/>
+      <w:r>
+        <w:t>Catatan</w:t>
+      </w:r>
+      <w:proofErr w:type="spellEnd"/>
+      <w:r>
+        <w:t xml:space="preserve"> </w:t>
+      </w:r>
+      <w:proofErr w:type="spellStart"/>
+      <w:r>
+        <w:t>Penolakan</w:t>
+      </w:r>
+      <w:proofErr w:type="spellEnd"/>
+      <w:r>
+        <w:t>');</w:t>
+      </w:r>
+    </w:p>
+    <w:p>
+      <w:r>
+        <w:t>        } else {</w:t>
+      </w:r>
+    </w:p>
+    <w:p>
+      <w:r>
+        <w:t xml:space="preserve">          </w:t>
+      </w:r>
+      <w:proofErr w:type="spellStart"/>
+      <w:proofErr w:type="gramStart"/>
+      <w:r>
+        <w:t>parent.hide</w:t>
+      </w:r>
+      <w:proofErr w:type="spellEnd"/>
+      <w:proofErr w:type="gramEnd"/>
+      <w:r>
+        <w:t>();</w:t>
+      </w:r>
+    </w:p>
+    <w:p>
+      <w:r>
+        <w:t>        }</w:t>
+      </w:r>
+    </w:p>
+    <w:p>
+      <w:r>
+        <w:t>      }</w:t>
+      </w:r>
+      <w:proofErr w:type="gramStart"/>
+      <w:r>
+        <w:t>).trigger</w:t>
+      </w:r>
+      <w:proofErr w:type="gramEnd"/>
+      <w:r>
+        <w:t>('change');</w:t>
+      </w:r>
+    </w:p>
+    <w:p/>
+    <w:p>
+      <w:r>
+        <w:t>      $('#</w:t>
+      </w:r>
+      <w:proofErr w:type="spellStart"/>
+      <w:r>
+        <w:t>detailTAContent</w:t>
+      </w:r>
+      <w:proofErr w:type="spellEnd"/>
+      <w:r>
+        <w:t>'</w:t>
+      </w:r>
+      <w:proofErr w:type="gramStart"/>
+      <w:r>
+        <w:t>).find</w:t>
+      </w:r>
+      <w:proofErr w:type="gramEnd"/>
+      <w:r>
+        <w:t>(</w:t>
+      </w:r>
+      <w:proofErr w:type="gramStart"/>
+      <w:r>
+        <w:t>'.form</w:t>
+      </w:r>
+      <w:proofErr w:type="gramEnd"/>
+      <w:r>
+        <w:t>-update-ta'</w:t>
+      </w:r>
+      <w:proofErr w:type="gramStart"/>
+      <w:r>
+        <w:t>).each</w:t>
+      </w:r>
+      <w:proofErr w:type="gramEnd"/>
+      <w:r>
+        <w:t>(</w:t>
+      </w:r>
+      <w:proofErr w:type="gramStart"/>
+      <w:r>
+        <w:t>function(</w:t>
+      </w:r>
+      <w:proofErr w:type="gramEnd"/>
+      <w:r>
+        <w:t>) {</w:t>
+      </w:r>
+    </w:p>
+    <w:p>
+      <w:r>
+        <w:t>        $(this</w:t>
+      </w:r>
+      <w:proofErr w:type="gramStart"/>
+      <w:r>
+        <w:t>).on</w:t>
+      </w:r>
+      <w:proofErr w:type="gramEnd"/>
+      <w:r>
+        <w:t>('submit', function(e) {</w:t>
+      </w:r>
+    </w:p>
+    <w:p>
+      <w:r>
+        <w:t xml:space="preserve">          </w:t>
+      </w:r>
+      <w:proofErr w:type="spellStart"/>
+      <w:proofErr w:type="gramStart"/>
+      <w:r>
+        <w:t>e.preventDefault</w:t>
+      </w:r>
+      <w:proofErr w:type="spellEnd"/>
+      <w:proofErr w:type="gramEnd"/>
+      <w:r>
+        <w:t>();</w:t>
+      </w:r>
+    </w:p>
+    <w:p>
+      <w:r>
+        <w:t xml:space="preserve">          </w:t>
+      </w:r>
+      <w:proofErr w:type="spellStart"/>
+      <w:r>
+        <w:t>const</w:t>
+      </w:r>
+      <w:proofErr w:type="spellEnd"/>
+      <w:r>
+        <w:t xml:space="preserve"> form = this;</w:t>
+      </w:r>
+    </w:p>
+    <w:p>
+      <w:r>
+        <w:t xml:space="preserve">          </w:t>
+      </w:r>
+      <w:proofErr w:type="spellStart"/>
+      <w:r>
+        <w:t>const</w:t>
+      </w:r>
+      <w:proofErr w:type="spellEnd"/>
+      <w:r>
+        <w:t xml:space="preserve"> </w:t>
+      </w:r>
+      <w:proofErr w:type="spellStart"/>
+      <w:r>
+        <w:t>formData</w:t>
+      </w:r>
+      <w:proofErr w:type="spellEnd"/>
+      <w:r>
+        <w:t xml:space="preserve"> = new </w:t>
+      </w:r>
+      <w:proofErr w:type="spellStart"/>
+      <w:r>
+        <w:t>FormData</w:t>
+      </w:r>
+      <w:proofErr w:type="spellEnd"/>
+      <w:r>
+        <w:t>(form);</w:t>
+      </w:r>
+    </w:p>
+    <w:p/>
+    <w:p>
+      <w:r>
+        <w:t xml:space="preserve">          // Set value Quill </w:t>
+      </w:r>
+      <w:proofErr w:type="spellStart"/>
+      <w:r>
+        <w:t>ke</w:t>
+      </w:r>
+      <w:proofErr w:type="spellEnd"/>
+      <w:r>
+        <w:t xml:space="preserve"> input hidden</w:t>
+      </w:r>
+    </w:p>
+    <w:p>
+      <w:r>
+        <w:t>          $(form</w:t>
+      </w:r>
+      <w:proofErr w:type="gramStart"/>
+      <w:r>
+        <w:t>).find</w:t>
+      </w:r>
+      <w:proofErr w:type="gramEnd"/>
+      <w:r>
+        <w:t>(</w:t>
+      </w:r>
+      <w:proofErr w:type="gramStart"/>
+      <w:r>
+        <w:t>'.quill</w:t>
+      </w:r>
+      <w:proofErr w:type="gramEnd"/>
+      <w:r>
+        <w:t>-editor'</w:t>
+      </w:r>
+      <w:proofErr w:type="gramStart"/>
+      <w:r>
+        <w:t>).each</w:t>
+      </w:r>
+      <w:proofErr w:type="gramEnd"/>
+      <w:r>
+        <w:t>(</w:t>
+      </w:r>
+      <w:proofErr w:type="gramStart"/>
+      <w:r>
+        <w:t>function(</w:t>
+      </w:r>
+      <w:proofErr w:type="gramEnd"/>
+      <w:r>
+        <w:t>) {</w:t>
+      </w:r>
+    </w:p>
+    <w:p>
+      <w:r>
+        <w:t xml:space="preserve">            </w:t>
+      </w:r>
+      <w:proofErr w:type="spellStart"/>
+      <w:r>
+        <w:t>const</w:t>
+      </w:r>
+      <w:proofErr w:type="spellEnd"/>
+      <w:r>
+        <w:t xml:space="preserve"> </w:t>
+      </w:r>
+      <w:proofErr w:type="spellStart"/>
+      <w:r>
+        <w:t>editorId</w:t>
+      </w:r>
+      <w:proofErr w:type="spellEnd"/>
       <w:r>
         <w:t xml:space="preserve"> = $(this</w:t>
       </w:r>
@@ -2443,805 +2971,411 @@
       </w:r>
       <w:proofErr w:type="spellStart"/>
       <w:r>
+        <w:t>attr</w:t>
+      </w:r>
+      <w:proofErr w:type="spellEnd"/>
+      <w:proofErr w:type="gramEnd"/>
+      <w:r>
+        <w:t>('id');</w:t>
+      </w:r>
+    </w:p>
+    <w:p>
+      <w:r>
+        <w:t xml:space="preserve">            </w:t>
+      </w:r>
+      <w:proofErr w:type="spellStart"/>
+      <w:r>
+        <w:t>const</w:t>
+      </w:r>
+      <w:proofErr w:type="spellEnd"/>
+      <w:r>
+        <w:t xml:space="preserve"> </w:t>
+      </w:r>
+      <w:proofErr w:type="spellStart"/>
+      <w:r>
+        <w:t>inputId</w:t>
+      </w:r>
+      <w:proofErr w:type="spellEnd"/>
+      <w:r>
+        <w:t xml:space="preserve"> = </w:t>
+      </w:r>
+      <w:proofErr w:type="spellStart"/>
+      <w:r>
+        <w:t>editorId.replace</w:t>
+      </w:r>
+      <w:proofErr w:type="spellEnd"/>
+      <w:r>
+        <w:t>('editor', 'input');</w:t>
+      </w:r>
+    </w:p>
+    <w:p>
+      <w:r>
+        <w:t xml:space="preserve">            </w:t>
+      </w:r>
+      <w:proofErr w:type="spellStart"/>
+      <w:r>
+        <w:t>const</w:t>
+      </w:r>
+      <w:proofErr w:type="spellEnd"/>
+      <w:r>
+        <w:t xml:space="preserve"> quill = </w:t>
+      </w:r>
+      <w:proofErr w:type="spellStart"/>
+      <w:r>
+        <w:t>Quill.find</w:t>
+      </w:r>
+      <w:proofErr w:type="spellEnd"/>
+      <w:r>
+        <w:t xml:space="preserve">($('#' + </w:t>
+      </w:r>
+      <w:proofErr w:type="spellStart"/>
+      <w:proofErr w:type="gramStart"/>
+      <w:r>
+        <w:t>editorId</w:t>
+      </w:r>
+      <w:proofErr w:type="spellEnd"/>
+      <w:r>
+        <w:t>)[</w:t>
+      </w:r>
+      <w:proofErr w:type="gramEnd"/>
+      <w:r>
+        <w:t>0]);</w:t>
+      </w:r>
+    </w:p>
+    <w:p>
+      <w:r>
+        <w:t>            if (quill) {</w:t>
+      </w:r>
+    </w:p>
+    <w:p>
+      <w:r>
+        <w:t xml:space="preserve">              $('#' + </w:t>
+      </w:r>
+      <w:proofErr w:type="spellStart"/>
+      <w:r>
+        <w:t>inputId</w:t>
+      </w:r>
+      <w:proofErr w:type="spellEnd"/>
+      <w:proofErr w:type="gramStart"/>
+      <w:r>
+        <w:t>).</w:t>
+      </w:r>
+      <w:proofErr w:type="spellStart"/>
+      <w:r>
         <w:t>val</w:t>
       </w:r>
       <w:proofErr w:type="spellEnd"/>
       <w:proofErr w:type="gramEnd"/>
       <w:r>
-        <w:t>();</w:t>
-      </w:r>
-    </w:p>
-    <w:p>
-      <w:r>
-        <w:t xml:space="preserve">        </w:t>
-      </w:r>
-      <w:proofErr w:type="spellStart"/>
-      <w:r>
-        <w:t>const</w:t>
-      </w:r>
-      <w:proofErr w:type="spellEnd"/>
-      <w:r>
-        <w:t xml:space="preserve"> parent = $(this</w:t>
-      </w:r>
-      <w:proofErr w:type="gramStart"/>
-      <w:r>
-        <w:t>).closest</w:t>
-      </w:r>
-      <w:proofErr w:type="gramEnd"/>
-      <w:r>
         <w:t>(</w:t>
       </w:r>
-      <w:proofErr w:type="gramStart"/>
-      <w:r>
-        <w:t>'.mb</w:t>
-      </w:r>
-      <w:proofErr w:type="gramEnd"/>
-      <w:r>
-        <w:t>-3'</w:t>
-      </w:r>
-      <w:proofErr w:type="gramStart"/>
-      <w:r>
-        <w:t>).next</w:t>
-      </w:r>
+      <w:proofErr w:type="spellStart"/>
+      <w:proofErr w:type="gramStart"/>
+      <w:r>
+        <w:t>quill.root</w:t>
+      </w:r>
+      <w:proofErr w:type="gramEnd"/>
+      <w:r>
+        <w:t>.innerHTML</w:t>
+      </w:r>
+      <w:proofErr w:type="spellEnd"/>
+      <w:r>
+        <w:t>);</w:t>
+      </w:r>
+    </w:p>
+    <w:p>
+      <w:r>
+        <w:t>            }</w:t>
+      </w:r>
+    </w:p>
+    <w:p>
+      <w:r>
+        <w:t>          });</w:t>
+      </w:r>
+    </w:p>
+    <w:p/>
+    <w:p>
+      <w:r>
+        <w:t xml:space="preserve">          </w:t>
+      </w:r>
+      <w:proofErr w:type="gramStart"/>
+      <w:r>
+        <w:t>fetch(</w:t>
+      </w:r>
+      <w:proofErr w:type="spellStart"/>
+      <w:r>
+        <w:t>form.action</w:t>
+      </w:r>
+      <w:proofErr w:type="spellEnd"/>
+      <w:proofErr w:type="gramEnd"/>
+      <w:r>
+        <w:t>, {</w:t>
+      </w:r>
+    </w:p>
+    <w:p>
+      <w:r>
+        <w:t>            method: 'POST',</w:t>
+      </w:r>
+    </w:p>
+    <w:p>
+      <w:r>
+        <w:t>            headers: {</w:t>
+      </w:r>
+    </w:p>
+    <w:p>
+      <w:r>
+        <w:t>              'X-CSRF-TOKEN': $(form</w:t>
+      </w:r>
+      <w:proofErr w:type="gramStart"/>
+      <w:r>
+        <w:t>).find</w:t>
+      </w:r>
+      <w:proofErr w:type="gramEnd"/>
+      <w:r>
+        <w:t>('input[name="_token"]'</w:t>
+      </w:r>
+      <w:proofErr w:type="gramStart"/>
+      <w:r>
+        <w:t>).</w:t>
+      </w:r>
+      <w:proofErr w:type="spellStart"/>
+      <w:r>
+        <w:t>val</w:t>
+      </w:r>
+      <w:proofErr w:type="spellEnd"/>
+      <w:proofErr w:type="gramEnd"/>
+      <w:r>
+        <w:t>()</w:t>
+      </w:r>
+    </w:p>
+    <w:p>
+      <w:r>
+        <w:t>            },</w:t>
+      </w:r>
+    </w:p>
+    <w:p>
+      <w:r>
+        <w:t xml:space="preserve">            body: </w:t>
+      </w:r>
+      <w:proofErr w:type="spellStart"/>
+      <w:r>
+        <w:t>formData</w:t>
+      </w:r>
+      <w:proofErr w:type="spellEnd"/>
+    </w:p>
+    <w:p>
+      <w:r>
+        <w:t>          })</w:t>
+      </w:r>
+    </w:p>
+    <w:p>
+      <w:r>
+        <w:t xml:space="preserve">          </w:t>
+      </w:r>
+      <w:proofErr w:type="gramStart"/>
+      <w:r>
+        <w:t>.then</w:t>
+      </w:r>
+      <w:proofErr w:type="gramEnd"/>
+      <w:r>
+        <w:t xml:space="preserve">(res =&gt; </w:t>
+      </w:r>
+      <w:proofErr w:type="spellStart"/>
+      <w:proofErr w:type="gramStart"/>
+      <w:r>
+        <w:t>res.json</w:t>
+      </w:r>
+      <w:proofErr w:type="spellEnd"/>
+      <w:proofErr w:type="gramEnd"/>
+      <w:r>
+        <w:t>())</w:t>
+      </w:r>
+    </w:p>
+    <w:p>
+      <w:r>
+        <w:t xml:space="preserve">          </w:t>
+      </w:r>
+      <w:proofErr w:type="gramStart"/>
+      <w:r>
+        <w:t>.then</w:t>
+      </w:r>
+      <w:proofErr w:type="gramEnd"/>
+      <w:r>
+        <w:t>(data =&gt; {</w:t>
+      </w:r>
+    </w:p>
+    <w:p>
+      <w:r>
+        <w:t>            if (</w:t>
+      </w:r>
+      <w:proofErr w:type="spellStart"/>
+      <w:proofErr w:type="gramStart"/>
+      <w:r>
+        <w:t>data.success</w:t>
+      </w:r>
+      <w:proofErr w:type="spellEnd"/>
+      <w:proofErr w:type="gramEnd"/>
+      <w:r>
+        <w:t>) {</w:t>
+      </w:r>
+    </w:p>
+    <w:p>
+      <w:r>
+        <w:t>              alert(</w:t>
+      </w:r>
+      <w:proofErr w:type="spellStart"/>
+      <w:proofErr w:type="gramStart"/>
+      <w:r>
+        <w:t>data.message</w:t>
+      </w:r>
+      <w:proofErr w:type="spellEnd"/>
+      <w:proofErr w:type="gramEnd"/>
+      <w:r>
+        <w:t>);</w:t>
+      </w:r>
+    </w:p>
+    <w:p>
+      <w:r>
+        <w:t>              $('#</w:t>
+      </w:r>
+      <w:proofErr w:type="spellStart"/>
+      <w:r>
+        <w:t>TugasAkhir</w:t>
+      </w:r>
+      <w:proofErr w:type="spellEnd"/>
+      <w:r>
+        <w:t>'</w:t>
+      </w:r>
+      <w:proofErr w:type="gramStart"/>
+      <w:r>
+        <w:t>).</w:t>
+      </w:r>
+      <w:proofErr w:type="spellStart"/>
+      <w:r>
+        <w:t>DataTable</w:t>
+      </w:r>
+      <w:proofErr w:type="spellEnd"/>
       <w:proofErr w:type="gramEnd"/>
       <w:r>
         <w:t>(</w:t>
       </w:r>
       <w:proofErr w:type="gramStart"/>
       <w:r>
-        <w:t>'.mb</w:t>
-      </w:r>
-      <w:proofErr w:type="gramEnd"/>
-      <w:r>
-        <w:t>-3');</w:t>
-      </w:r>
-    </w:p>
+        <w:t>).</w:t>
+      </w:r>
+      <w:proofErr w:type="spellStart"/>
+      <w:r>
+        <w:t>ajax</w:t>
+      </w:r>
+      <w:proofErr w:type="gramEnd"/>
+      <w:r>
+        <w:t>.</w:t>
+      </w:r>
+      <w:proofErr w:type="gramStart"/>
+      <w:r>
+        <w:t>reload</w:t>
+      </w:r>
+      <w:proofErr w:type="spellEnd"/>
+      <w:r>
+        <w:t>(</w:t>
+      </w:r>
+      <w:proofErr w:type="gramEnd"/>
+      <w:r>
+        <w:t>null, false);</w:t>
+      </w:r>
+    </w:p>
+    <w:p>
+      <w:r>
+        <w:t>            } else {</w:t>
+      </w:r>
+    </w:p>
+    <w:p>
+      <w:r>
+        <w:t xml:space="preserve">              </w:t>
+      </w:r>
+      <w:proofErr w:type="gramStart"/>
+      <w:r>
+        <w:t>alert(</w:t>
+      </w:r>
+      <w:proofErr w:type="spellStart"/>
+      <w:r>
+        <w:t>data.message</w:t>
+      </w:r>
+      <w:proofErr w:type="spellEnd"/>
+      <w:proofErr w:type="gramEnd"/>
+      <w:r>
+        <w:t xml:space="preserve"> || '</w:t>
+      </w:r>
+      <w:proofErr w:type="spellStart"/>
+      <w:r>
+        <w:t>Gagal</w:t>
+      </w:r>
+      <w:proofErr w:type="spellEnd"/>
+      <w:r>
+        <w:t xml:space="preserve"> update!');</w:t>
+      </w:r>
+    </w:p>
+    <w:p>
+      <w:r>
+        <w:t>            }</w:t>
+      </w:r>
+    </w:p>
+    <w:p>
+      <w:r>
+        <w:t>          })</w:t>
+      </w:r>
+    </w:p>
+    <w:p>
+      <w:r>
+        <w:t xml:space="preserve">          </w:t>
+      </w:r>
+      <w:proofErr w:type="gramStart"/>
+      <w:r>
+        <w:t>.catch</w:t>
+      </w:r>
+      <w:proofErr w:type="gramEnd"/>
+      <w:r>
+        <w:t xml:space="preserve">(() =&gt; </w:t>
+      </w:r>
+      <w:proofErr w:type="gramStart"/>
+      <w:r>
+        <w:t>alert(</w:t>
+      </w:r>
+      <w:proofErr w:type="gramEnd"/>
+      <w:r>
+        <w:t>'</w:t>
+      </w:r>
+      <w:proofErr w:type="spellStart"/>
+      <w:r>
+        <w:t>Terjadi</w:t>
+      </w:r>
+      <w:proofErr w:type="spellEnd"/>
+      <w:r>
+        <w:t xml:space="preserve"> </w:t>
+      </w:r>
+      <w:proofErr w:type="spellStart"/>
+      <w:r>
+        <w:t>kesalahan</w:t>
+      </w:r>
+      <w:proofErr w:type="spellEnd"/>
+      <w:r>
+        <w:t>!'));</w:t>
+      </w:r>
+    </w:p>
+    <w:p>
+      <w:r>
+        <w:t>        });</w:t>
+      </w:r>
+    </w:p>
+    <w:p>
+      <w:r>
+        <w:t>      });</w:t>
+      </w:r>
+    </w:p>
+    <w:p/>
     <w:p>
       <w:r>
         <w:lastRenderedPageBreak/>
-        <w:t>        if (</w:t>
-      </w:r>
-      <w:proofErr w:type="spellStart"/>
-      <w:r>
-        <w:t>val</w:t>
-      </w:r>
-      <w:proofErr w:type="spellEnd"/>
-      <w:r>
-        <w:t xml:space="preserve"> == 2 || </w:t>
-      </w:r>
-      <w:proofErr w:type="spellStart"/>
-      <w:r>
-        <w:t>val</w:t>
-      </w:r>
-      <w:proofErr w:type="spellEnd"/>
-      <w:r>
-        <w:t xml:space="preserve"> == 4) {</w:t>
-      </w:r>
-    </w:p>
-    <w:p>
-      <w:r>
-        <w:t xml:space="preserve">          </w:t>
-      </w:r>
-      <w:proofErr w:type="spellStart"/>
-      <w:proofErr w:type="gramStart"/>
-      <w:r>
-        <w:t>parent.show</w:t>
-      </w:r>
-      <w:proofErr w:type="spellEnd"/>
-      <w:proofErr w:type="gramEnd"/>
-      <w:r>
-        <w:t>();</w:t>
-      </w:r>
-    </w:p>
-    <w:p>
-      <w:r>
-        <w:t xml:space="preserve">          </w:t>
-      </w:r>
-      <w:proofErr w:type="spellStart"/>
-      <w:proofErr w:type="gramStart"/>
-      <w:r>
-        <w:t>parent.find</w:t>
-      </w:r>
-      <w:proofErr w:type="spellEnd"/>
-      <w:proofErr w:type="gramEnd"/>
-      <w:r>
-        <w:t>('label').</w:t>
-      </w:r>
-      <w:proofErr w:type="gramStart"/>
-      <w:r>
-        <w:t>text(</w:t>
-      </w:r>
-      <w:proofErr w:type="spellStart"/>
-      <w:proofErr w:type="gramEnd"/>
-      <w:r>
-        <w:t>val</w:t>
-      </w:r>
-      <w:proofErr w:type="spellEnd"/>
-      <w:r>
-        <w:t xml:space="preserve"> == </w:t>
-      </w:r>
-      <w:proofErr w:type="gramStart"/>
-      <w:r>
-        <w:t>2 ?</w:t>
-      </w:r>
-      <w:proofErr w:type="gramEnd"/>
-      <w:r>
-        <w:t xml:space="preserve"> '</w:t>
-      </w:r>
-      <w:proofErr w:type="spellStart"/>
-      <w:r>
-        <w:t>Catatan</w:t>
-      </w:r>
-      <w:proofErr w:type="spellEnd"/>
-      <w:r>
-        <w:t xml:space="preserve"> </w:t>
-      </w:r>
-      <w:proofErr w:type="spellStart"/>
-      <w:r>
-        <w:t>Revisi</w:t>
-      </w:r>
-      <w:proofErr w:type="spellEnd"/>
-      <w:proofErr w:type="gramStart"/>
-      <w:r>
-        <w:t>' :</w:t>
-      </w:r>
-      <w:proofErr w:type="gramEnd"/>
-      <w:r>
-        <w:t xml:space="preserve"> '</w:t>
-      </w:r>
-      <w:proofErr w:type="spellStart"/>
-      <w:r>
-        <w:t>Catatan</w:t>
-      </w:r>
-      <w:proofErr w:type="spellEnd"/>
-      <w:r>
-        <w:t xml:space="preserve"> </w:t>
-      </w:r>
-      <w:proofErr w:type="spellStart"/>
-      <w:r>
-        <w:t>Penolakan</w:t>
-      </w:r>
-      <w:proofErr w:type="spellEnd"/>
-      <w:r>
-        <w:t>');</w:t>
-      </w:r>
-    </w:p>
-    <w:p>
-      <w:r>
-        <w:t>        } else {</w:t>
-      </w:r>
-    </w:p>
-    <w:p>
-      <w:r>
-        <w:t xml:space="preserve">          </w:t>
-      </w:r>
-      <w:proofErr w:type="spellStart"/>
-      <w:proofErr w:type="gramStart"/>
-      <w:r>
-        <w:t>parent.hide</w:t>
-      </w:r>
-      <w:proofErr w:type="spellEnd"/>
-      <w:proofErr w:type="gramEnd"/>
-      <w:r>
-        <w:t>();</w:t>
-      </w:r>
-    </w:p>
-    <w:p>
-      <w:r>
-        <w:t>        }</w:t>
-      </w:r>
-    </w:p>
-    <w:p>
-      <w:r>
-        <w:t>      }</w:t>
-      </w:r>
-      <w:proofErr w:type="gramStart"/>
-      <w:r>
-        <w:t>).trigger</w:t>
-      </w:r>
-      <w:proofErr w:type="gramEnd"/>
-      <w:r>
-        <w:t>('change');</w:t>
-      </w:r>
-    </w:p>
-    <w:p/>
-    <w:p>
-      <w:r>
-        <w:t>      $('#</w:t>
-      </w:r>
-      <w:proofErr w:type="spellStart"/>
-      <w:r>
-        <w:t>detailTAContent</w:t>
-      </w:r>
-      <w:proofErr w:type="spellEnd"/>
-      <w:r>
-        <w:t>'</w:t>
-      </w:r>
-      <w:proofErr w:type="gramStart"/>
-      <w:r>
-        <w:t>).find</w:t>
-      </w:r>
-      <w:proofErr w:type="gramEnd"/>
-      <w:r>
-        <w:t>(</w:t>
-      </w:r>
-      <w:proofErr w:type="gramStart"/>
-      <w:r>
-        <w:t>'.form</w:t>
-      </w:r>
-      <w:proofErr w:type="gramEnd"/>
-      <w:r>
-        <w:t>-update-ta'</w:t>
-      </w:r>
-      <w:proofErr w:type="gramStart"/>
-      <w:r>
-        <w:t>).each</w:t>
-      </w:r>
-      <w:proofErr w:type="gramEnd"/>
-      <w:r>
-        <w:t>(</w:t>
-      </w:r>
-      <w:proofErr w:type="gramStart"/>
-      <w:r>
-        <w:t>function(</w:t>
-      </w:r>
-      <w:proofErr w:type="gramEnd"/>
-      <w:r>
-        <w:t>) {</w:t>
-      </w:r>
-    </w:p>
-    <w:p>
-      <w:r>
-        <w:t>        $(this</w:t>
-      </w:r>
-      <w:proofErr w:type="gramStart"/>
-      <w:r>
-        <w:t>).on</w:t>
-      </w:r>
-      <w:proofErr w:type="gramEnd"/>
-      <w:r>
-        <w:t>('submit', function(e) {</w:t>
-      </w:r>
-    </w:p>
-    <w:p>
-      <w:r>
-        <w:t xml:space="preserve">          </w:t>
-      </w:r>
-      <w:proofErr w:type="spellStart"/>
-      <w:proofErr w:type="gramStart"/>
-      <w:r>
-        <w:t>e.preventDefault</w:t>
-      </w:r>
-      <w:proofErr w:type="spellEnd"/>
-      <w:proofErr w:type="gramEnd"/>
-      <w:r>
-        <w:t>();</w:t>
-      </w:r>
-    </w:p>
-    <w:p>
-      <w:r>
-        <w:t xml:space="preserve">          </w:t>
-      </w:r>
-      <w:proofErr w:type="spellStart"/>
-      <w:r>
-        <w:t>const</w:t>
-      </w:r>
-      <w:proofErr w:type="spellEnd"/>
-      <w:r>
-        <w:t xml:space="preserve"> form = this;</w:t>
-      </w:r>
-    </w:p>
-    <w:p>
-      <w:r>
-        <w:t xml:space="preserve">          </w:t>
-      </w:r>
-      <w:proofErr w:type="spellStart"/>
-      <w:r>
-        <w:t>const</w:t>
-      </w:r>
-      <w:proofErr w:type="spellEnd"/>
-      <w:r>
-        <w:t xml:space="preserve"> </w:t>
-      </w:r>
-      <w:proofErr w:type="spellStart"/>
-      <w:r>
-        <w:t>formData</w:t>
-      </w:r>
-      <w:proofErr w:type="spellEnd"/>
-      <w:r>
-        <w:t xml:space="preserve"> = new </w:t>
-      </w:r>
-      <w:proofErr w:type="spellStart"/>
-      <w:r>
-        <w:t>FormData</w:t>
-      </w:r>
-      <w:proofErr w:type="spellEnd"/>
-      <w:r>
-        <w:t>(form);</w:t>
-      </w:r>
-    </w:p>
-    <w:p/>
-    <w:p>
-      <w:r>
-        <w:t xml:space="preserve">          // Set value Quill </w:t>
-      </w:r>
-      <w:proofErr w:type="spellStart"/>
-      <w:r>
-        <w:t>ke</w:t>
-      </w:r>
-      <w:proofErr w:type="spellEnd"/>
-      <w:r>
-        <w:t xml:space="preserve"> input hidden</w:t>
-      </w:r>
-    </w:p>
-    <w:p>
-      <w:r>
-        <w:t>          $(form</w:t>
-      </w:r>
-      <w:proofErr w:type="gramStart"/>
-      <w:r>
-        <w:t>).find</w:t>
-      </w:r>
-      <w:proofErr w:type="gramEnd"/>
-      <w:r>
-        <w:t>(</w:t>
-      </w:r>
-      <w:proofErr w:type="gramStart"/>
-      <w:r>
-        <w:t>'.quill</w:t>
-      </w:r>
-      <w:proofErr w:type="gramEnd"/>
-      <w:r>
-        <w:t>-editor'</w:t>
-      </w:r>
-      <w:proofErr w:type="gramStart"/>
-      <w:r>
-        <w:t>).each</w:t>
-      </w:r>
-      <w:proofErr w:type="gramEnd"/>
-      <w:r>
-        <w:t>(</w:t>
-      </w:r>
-      <w:proofErr w:type="gramStart"/>
-      <w:r>
-        <w:t>function(</w:t>
-      </w:r>
-      <w:proofErr w:type="gramEnd"/>
-      <w:r>
-        <w:t>) {</w:t>
-      </w:r>
-    </w:p>
-    <w:p>
-      <w:r>
-        <w:t xml:space="preserve">            </w:t>
-      </w:r>
-      <w:proofErr w:type="spellStart"/>
-      <w:r>
-        <w:t>const</w:t>
-      </w:r>
-      <w:proofErr w:type="spellEnd"/>
-      <w:r>
-        <w:t xml:space="preserve"> </w:t>
-      </w:r>
-      <w:proofErr w:type="spellStart"/>
-      <w:r>
-        <w:t>editorId</w:t>
-      </w:r>
-      <w:proofErr w:type="spellEnd"/>
-      <w:r>
-        <w:t xml:space="preserve"> = $(this</w:t>
-      </w:r>
-      <w:proofErr w:type="gramStart"/>
-      <w:r>
-        <w:t>).</w:t>
-      </w:r>
-      <w:proofErr w:type="spellStart"/>
-      <w:r>
-        <w:t>attr</w:t>
-      </w:r>
-      <w:proofErr w:type="spellEnd"/>
-      <w:proofErr w:type="gramEnd"/>
-      <w:r>
-        <w:t>('id');</w:t>
-      </w:r>
-    </w:p>
-    <w:p>
-      <w:r>
-        <w:t xml:space="preserve">            </w:t>
-      </w:r>
-      <w:proofErr w:type="spellStart"/>
-      <w:r>
-        <w:t>const</w:t>
-      </w:r>
-      <w:proofErr w:type="spellEnd"/>
-      <w:r>
-        <w:t xml:space="preserve"> </w:t>
-      </w:r>
-      <w:proofErr w:type="spellStart"/>
-      <w:r>
-        <w:t>inputId</w:t>
-      </w:r>
-      <w:proofErr w:type="spellEnd"/>
-      <w:r>
-        <w:t xml:space="preserve"> = </w:t>
-      </w:r>
-      <w:proofErr w:type="spellStart"/>
-      <w:r>
-        <w:t>editorId.replace</w:t>
-      </w:r>
-      <w:proofErr w:type="spellEnd"/>
-      <w:r>
-        <w:t>('editor', 'input');</w:t>
-      </w:r>
-    </w:p>
-    <w:p>
-      <w:r>
-        <w:t xml:space="preserve">            </w:t>
-      </w:r>
-      <w:proofErr w:type="spellStart"/>
-      <w:r>
-        <w:t>const</w:t>
-      </w:r>
-      <w:proofErr w:type="spellEnd"/>
-      <w:r>
-        <w:t xml:space="preserve"> quill = </w:t>
-      </w:r>
-      <w:proofErr w:type="spellStart"/>
-      <w:r>
-        <w:t>Quill.find</w:t>
-      </w:r>
-      <w:proofErr w:type="spellEnd"/>
-      <w:r>
-        <w:t xml:space="preserve">($('#' + </w:t>
-      </w:r>
-      <w:proofErr w:type="spellStart"/>
-      <w:proofErr w:type="gramStart"/>
-      <w:r>
-        <w:t>editorId</w:t>
-      </w:r>
-      <w:proofErr w:type="spellEnd"/>
-      <w:r>
-        <w:t>)[</w:t>
-      </w:r>
-      <w:proofErr w:type="gramEnd"/>
-      <w:r>
-        <w:t>0]);</w:t>
-      </w:r>
-    </w:p>
-    <w:p>
-      <w:r>
-        <w:t>            if (quill) {</w:t>
-      </w:r>
-    </w:p>
-    <w:p>
-      <w:r>
-        <w:t xml:space="preserve">              $('#' + </w:t>
-      </w:r>
-      <w:proofErr w:type="spellStart"/>
-      <w:r>
-        <w:t>inputId</w:t>
-      </w:r>
-      <w:proofErr w:type="spellEnd"/>
-      <w:proofErr w:type="gramStart"/>
-      <w:r>
-        <w:t>).</w:t>
-      </w:r>
-      <w:proofErr w:type="spellStart"/>
-      <w:r>
-        <w:t>val</w:t>
-      </w:r>
-      <w:proofErr w:type="spellEnd"/>
-      <w:proofErr w:type="gramEnd"/>
-      <w:r>
-        <w:t>(</w:t>
-      </w:r>
-      <w:proofErr w:type="spellStart"/>
-      <w:proofErr w:type="gramStart"/>
-      <w:r>
-        <w:t>quill.root</w:t>
-      </w:r>
-      <w:proofErr w:type="gramEnd"/>
-      <w:r>
-        <w:t>.innerHTML</w:t>
-      </w:r>
-      <w:proofErr w:type="spellEnd"/>
-      <w:r>
-        <w:t>);</w:t>
-      </w:r>
-    </w:p>
-    <w:p>
-      <w:r>
-        <w:t>            }</w:t>
-      </w:r>
-    </w:p>
-    <w:p>
-      <w:r>
-        <w:t>          });</w:t>
-      </w:r>
-    </w:p>
-    <w:p/>
-    <w:p>
-      <w:r>
-        <w:t xml:space="preserve">          </w:t>
-      </w:r>
-      <w:proofErr w:type="gramStart"/>
-      <w:r>
-        <w:t>fetch(</w:t>
-      </w:r>
-      <w:proofErr w:type="spellStart"/>
-      <w:r>
-        <w:t>form.action</w:t>
-      </w:r>
-      <w:proofErr w:type="spellEnd"/>
-      <w:proofErr w:type="gramEnd"/>
-      <w:r>
-        <w:t>, {</w:t>
-      </w:r>
-    </w:p>
-    <w:p>
-      <w:r>
-        <w:t>            method: 'POST',</w:t>
-      </w:r>
-    </w:p>
-    <w:p>
-      <w:r>
-        <w:t>            headers: {</w:t>
-      </w:r>
-    </w:p>
-    <w:p>
-      <w:r>
-        <w:t>              'X-CSRF-TOKEN': $(form</w:t>
-      </w:r>
-      <w:proofErr w:type="gramStart"/>
-      <w:r>
-        <w:t>).find</w:t>
-      </w:r>
-      <w:proofErr w:type="gramEnd"/>
-      <w:r>
-        <w:t>('input[name="_token"]'</w:t>
-      </w:r>
-      <w:proofErr w:type="gramStart"/>
-      <w:r>
-        <w:t>).</w:t>
-      </w:r>
-      <w:proofErr w:type="spellStart"/>
-      <w:r>
-        <w:t>val</w:t>
-      </w:r>
-      <w:proofErr w:type="spellEnd"/>
-      <w:proofErr w:type="gramEnd"/>
-      <w:r>
-        <w:t>()</w:t>
-      </w:r>
-    </w:p>
-    <w:p>
-      <w:r>
-        <w:t>            },</w:t>
-      </w:r>
-    </w:p>
-    <w:p>
-      <w:r>
-        <w:t xml:space="preserve">            body: </w:t>
-      </w:r>
-      <w:proofErr w:type="spellStart"/>
-      <w:r>
-        <w:t>formData</w:t>
-      </w:r>
-      <w:proofErr w:type="spellEnd"/>
-    </w:p>
-    <w:p>
-      <w:r>
-        <w:t>          })</w:t>
-      </w:r>
-    </w:p>
-    <w:p>
-      <w:r>
-        <w:lastRenderedPageBreak/>
-        <w:t xml:space="preserve">          </w:t>
-      </w:r>
-      <w:proofErr w:type="gramStart"/>
-      <w:r>
-        <w:t>.then</w:t>
-      </w:r>
-      <w:proofErr w:type="gramEnd"/>
-      <w:r>
-        <w:t xml:space="preserve">(res =&gt; </w:t>
-      </w:r>
-      <w:proofErr w:type="spellStart"/>
-      <w:proofErr w:type="gramStart"/>
-      <w:r>
-        <w:t>res.json</w:t>
-      </w:r>
-      <w:proofErr w:type="spellEnd"/>
-      <w:proofErr w:type="gramEnd"/>
-      <w:r>
-        <w:t>())</w:t>
-      </w:r>
-    </w:p>
-    <w:p>
-      <w:r>
-        <w:t xml:space="preserve">          </w:t>
-      </w:r>
-      <w:proofErr w:type="gramStart"/>
-      <w:r>
-        <w:t>.then</w:t>
-      </w:r>
-      <w:proofErr w:type="gramEnd"/>
-      <w:r>
-        <w:t>(data =&gt; {</w:t>
-      </w:r>
-    </w:p>
-    <w:p>
-      <w:r>
-        <w:t>            if (</w:t>
-      </w:r>
-      <w:proofErr w:type="spellStart"/>
-      <w:proofErr w:type="gramStart"/>
-      <w:r>
-        <w:t>data.success</w:t>
-      </w:r>
-      <w:proofErr w:type="spellEnd"/>
-      <w:proofErr w:type="gramEnd"/>
-      <w:r>
-        <w:t>) {</w:t>
-      </w:r>
-    </w:p>
-    <w:p>
-      <w:r>
-        <w:t>              alert(</w:t>
-      </w:r>
-      <w:proofErr w:type="spellStart"/>
-      <w:proofErr w:type="gramStart"/>
-      <w:r>
-        <w:t>data.message</w:t>
-      </w:r>
-      <w:proofErr w:type="spellEnd"/>
-      <w:proofErr w:type="gramEnd"/>
-      <w:r>
-        <w:t>);</w:t>
-      </w:r>
-    </w:p>
-    <w:p>
-      <w:r>
-        <w:t>              $('#</w:t>
-      </w:r>
-      <w:proofErr w:type="spellStart"/>
-      <w:r>
-        <w:t>TugasAkhir</w:t>
-      </w:r>
-      <w:proofErr w:type="spellEnd"/>
-      <w:r>
-        <w:t>'</w:t>
-      </w:r>
-      <w:proofErr w:type="gramStart"/>
-      <w:r>
-        <w:t>).</w:t>
-      </w:r>
-      <w:proofErr w:type="spellStart"/>
-      <w:r>
-        <w:t>DataTable</w:t>
-      </w:r>
-      <w:proofErr w:type="spellEnd"/>
-      <w:proofErr w:type="gramEnd"/>
-      <w:r>
-        <w:t>(</w:t>
-      </w:r>
-      <w:proofErr w:type="gramStart"/>
-      <w:r>
-        <w:t>).</w:t>
-      </w:r>
-      <w:proofErr w:type="spellStart"/>
-      <w:r>
-        <w:t>ajax</w:t>
-      </w:r>
-      <w:proofErr w:type="gramEnd"/>
-      <w:r>
-        <w:t>.</w:t>
-      </w:r>
-      <w:proofErr w:type="gramStart"/>
-      <w:r>
-        <w:t>reload</w:t>
-      </w:r>
-      <w:proofErr w:type="spellEnd"/>
-      <w:r>
-        <w:t>(</w:t>
-      </w:r>
-      <w:proofErr w:type="gramEnd"/>
-      <w:r>
-        <w:t>null, false);</w:t>
-      </w:r>
-    </w:p>
-    <w:p>
-      <w:r>
-        <w:t>            } else {</w:t>
-      </w:r>
-    </w:p>
-    <w:p>
-      <w:r>
-        <w:t xml:space="preserve">              </w:t>
-      </w:r>
-      <w:proofErr w:type="gramStart"/>
-      <w:r>
-        <w:t>alert(</w:t>
-      </w:r>
-      <w:proofErr w:type="spellStart"/>
-      <w:r>
-        <w:t>data.message</w:t>
-      </w:r>
-      <w:proofErr w:type="spellEnd"/>
-      <w:proofErr w:type="gramEnd"/>
-      <w:r>
-        <w:t xml:space="preserve"> || '</w:t>
-      </w:r>
-      <w:proofErr w:type="spellStart"/>
-      <w:r>
-        <w:t>Gagal</w:t>
-      </w:r>
-      <w:proofErr w:type="spellEnd"/>
-      <w:r>
-        <w:t xml:space="preserve"> update!');</w:t>
-      </w:r>
-    </w:p>
-    <w:p>
-      <w:r>
-        <w:t>            }</w:t>
-      </w:r>
-    </w:p>
-    <w:p>
-      <w:r>
-        <w:t>          })</w:t>
-      </w:r>
-    </w:p>
-    <w:p>
-      <w:r>
-        <w:t xml:space="preserve">          </w:t>
-      </w:r>
-      <w:proofErr w:type="gramStart"/>
-      <w:r>
-        <w:t>.catch</w:t>
-      </w:r>
-      <w:proofErr w:type="gramEnd"/>
-      <w:r>
-        <w:t xml:space="preserve">(() =&gt; </w:t>
-      </w:r>
-      <w:proofErr w:type="gramStart"/>
-      <w:r>
-        <w:t>alert(</w:t>
-      </w:r>
-      <w:proofErr w:type="gramEnd"/>
-      <w:r>
-        <w:t>'</w:t>
-      </w:r>
-      <w:proofErr w:type="spellStart"/>
-      <w:r>
-        <w:t>Terjadi</w:t>
-      </w:r>
-      <w:proofErr w:type="spellEnd"/>
-      <w:r>
-        <w:t xml:space="preserve"> </w:t>
-      </w:r>
-      <w:proofErr w:type="spellStart"/>
-      <w:r>
-        <w:t>kesalahan</w:t>
-      </w:r>
-      <w:proofErr w:type="spellEnd"/>
-      <w:r>
-        <w:t>!'));</w:t>
-      </w:r>
-    </w:p>
-    <w:p>
-      <w:r>
-        <w:t>        });</w:t>
-      </w:r>
-    </w:p>
-    <w:p>
-      <w:r>
-        <w:t>      });</w:t>
-      </w:r>
-    </w:p>
-    <w:p/>
-    <w:p>
-      <w:r>
         <w:t xml:space="preserve">      var modal = new </w:t>
       </w:r>
       <w:proofErr w:type="spellStart"/>
@@ -4309,6 +4443,7 @@
   <w:style w:type="character" w:default="1" w:styleId="DefaultParagraphFont">
     <w:name w:val="Default Paragraph Font"/>
     <w:uiPriority w:val="1"/>
+    <w:semiHidden/>
     <w:unhideWhenUsed/>
   </w:style>
   <w:style w:type="table" w:default="1" w:styleId="TableNormal">

</xml_diff>